<commit_message>
Alteração no controle de geranciomento de mudança.
Alteração no controle de geranciomento de mudança.
</commit_message>
<xml_diff>
--- a/Documentos/Gerencia de Configuração/MobOil_PGC_GerenciaDeConfiguração.docx
+++ b/Documentos/Gerencia de Configuração/MobOil_PGC_GerenciaDeConfiguração.docx
@@ -25,7 +25,29 @@
           <w:szCs w:val="52"/>
           <w:u w:val="single"/>
         </w:rPr>
-        <w:t xml:space="preserve">Mobile Oil </w:t>
+        <w:t xml:space="preserve">Mobile </w:t>
+      </w:r>
+      <w:proofErr w:type="spellStart"/>
+      <w:r>
+        <w:rPr>
+          <w:rFonts w:ascii="Tahoma" w:eastAsia="Tahoma" w:hAnsi="Tahoma" w:cs="Tahoma"/>
+          <w:b/>
+          <w:sz w:val="52"/>
+          <w:szCs w:val="52"/>
+          <w:u w:val="single"/>
+        </w:rPr>
+        <w:t>Oil</w:t>
+      </w:r>
+      <w:proofErr w:type="spellEnd"/>
+      <w:r>
+        <w:rPr>
+          <w:rFonts w:ascii="Tahoma" w:eastAsia="Tahoma" w:hAnsi="Tahoma" w:cs="Tahoma"/>
+          <w:b/>
+          <w:sz w:val="52"/>
+          <w:szCs w:val="52"/>
+          <w:u w:val="single"/>
+        </w:rPr>
+        <w:t xml:space="preserve"> </w:t>
       </w:r>
     </w:p>
     <w:p/>
@@ -219,7 +241,25 @@
                 <w:sz w:val="24"/>
                 <w:szCs w:val="24"/>
               </w:rPr>
-              <w:t>Joseane Vilani Pereira</w:t>
+              <w:t xml:space="preserve">Joseane </w:t>
+            </w:r>
+            <w:proofErr w:type="spellStart"/>
+            <w:r>
+              <w:rPr>
+                <w:rFonts w:ascii="Tahoma" w:eastAsia="Tahoma" w:hAnsi="Tahoma" w:cs="Tahoma"/>
+                <w:sz w:val="24"/>
+                <w:szCs w:val="24"/>
+              </w:rPr>
+              <w:t>Vilani</w:t>
+            </w:r>
+            <w:proofErr w:type="spellEnd"/>
+            <w:r>
+              <w:rPr>
+                <w:rFonts w:ascii="Tahoma" w:eastAsia="Tahoma" w:hAnsi="Tahoma" w:cs="Tahoma"/>
+                <w:sz w:val="24"/>
+                <w:szCs w:val="24"/>
+              </w:rPr>
+              <w:t xml:space="preserve"> Pereira</w:t>
             </w:r>
           </w:p>
           <w:p>
@@ -230,13 +270,23 @@
                 <w:szCs w:val="24"/>
               </w:rPr>
             </w:pPr>
-            <w:r>
-              <w:rPr>
-                <w:rFonts w:ascii="Tahoma" w:eastAsia="Tahoma" w:hAnsi="Tahoma" w:cs="Tahoma"/>
-                <w:sz w:val="24"/>
-                <w:szCs w:val="24"/>
-              </w:rPr>
-              <w:t>Fransuelio Nobre Frazão</w:t>
+            <w:proofErr w:type="spellStart"/>
+            <w:r>
+              <w:rPr>
+                <w:rFonts w:ascii="Tahoma" w:eastAsia="Tahoma" w:hAnsi="Tahoma" w:cs="Tahoma"/>
+                <w:sz w:val="24"/>
+                <w:szCs w:val="24"/>
+              </w:rPr>
+              <w:t>Fransuelio</w:t>
+            </w:r>
+            <w:proofErr w:type="spellEnd"/>
+            <w:r>
+              <w:rPr>
+                <w:rFonts w:ascii="Tahoma" w:eastAsia="Tahoma" w:hAnsi="Tahoma" w:cs="Tahoma"/>
+                <w:sz w:val="24"/>
+                <w:szCs w:val="24"/>
+              </w:rPr>
+              <w:t xml:space="preserve"> Nobre Frazão</w:t>
             </w:r>
           </w:p>
           <w:p>
@@ -253,8 +303,36 @@
                 <w:sz w:val="24"/>
                 <w:szCs w:val="24"/>
               </w:rPr>
-              <w:t>Michael Fillip Quesado</w:t>
-            </w:r>
+              <w:t xml:space="preserve">Michael </w:t>
+            </w:r>
+            <w:proofErr w:type="spellStart"/>
+            <w:r>
+              <w:rPr>
+                <w:rFonts w:ascii="Tahoma" w:eastAsia="Tahoma" w:hAnsi="Tahoma" w:cs="Tahoma"/>
+                <w:sz w:val="24"/>
+                <w:szCs w:val="24"/>
+              </w:rPr>
+              <w:t>Fillip</w:t>
+            </w:r>
+            <w:proofErr w:type="spellEnd"/>
+            <w:r>
+              <w:rPr>
+                <w:rFonts w:ascii="Tahoma" w:eastAsia="Tahoma" w:hAnsi="Tahoma" w:cs="Tahoma"/>
+                <w:sz w:val="24"/>
+                <w:szCs w:val="24"/>
+              </w:rPr>
+              <w:t xml:space="preserve"> </w:t>
+            </w:r>
+            <w:proofErr w:type="spellStart"/>
+            <w:r>
+              <w:rPr>
+                <w:rFonts w:ascii="Tahoma" w:eastAsia="Tahoma" w:hAnsi="Tahoma" w:cs="Tahoma"/>
+                <w:sz w:val="24"/>
+                <w:szCs w:val="24"/>
+              </w:rPr>
+              <w:t>Quesado</w:t>
+            </w:r>
+            <w:proofErr w:type="spellEnd"/>
           </w:p>
           <w:p>
             <w:pPr>
@@ -299,13 +377,23 @@
                 <w:szCs w:val="24"/>
               </w:rPr>
             </w:pPr>
-            <w:r>
-              <w:rPr>
-                <w:rFonts w:ascii="Tahoma" w:eastAsia="Tahoma" w:hAnsi="Tahoma" w:cs="Tahoma"/>
-                <w:sz w:val="24"/>
-                <w:szCs w:val="24"/>
-              </w:rPr>
-              <w:t xml:space="preserve">Antonio S. </w:t>
+            <w:proofErr w:type="spellStart"/>
+            <w:r>
+              <w:rPr>
+                <w:rFonts w:ascii="Tahoma" w:eastAsia="Tahoma" w:hAnsi="Tahoma" w:cs="Tahoma"/>
+                <w:sz w:val="24"/>
+                <w:szCs w:val="24"/>
+              </w:rPr>
+              <w:t>Antonio</w:t>
+            </w:r>
+            <w:proofErr w:type="spellEnd"/>
+            <w:r>
+              <w:rPr>
+                <w:rFonts w:ascii="Tahoma" w:eastAsia="Tahoma" w:hAnsi="Tahoma" w:cs="Tahoma"/>
+                <w:sz w:val="24"/>
+                <w:szCs w:val="24"/>
+              </w:rPr>
+              <w:t xml:space="preserve"> S. </w:t>
             </w:r>
             <w:r>
               <w:rPr>
@@ -324,13 +412,23 @@
                 <w:szCs w:val="24"/>
               </w:rPr>
             </w:pPr>
-            <w:r>
-              <w:rPr>
-                <w:rFonts w:ascii="Tahoma" w:eastAsia="Tahoma" w:hAnsi="Tahoma" w:cs="Tahoma"/>
-                <w:sz w:val="24"/>
-                <w:szCs w:val="24"/>
-              </w:rPr>
-              <w:t>Jonerson Guimarães</w:t>
+            <w:proofErr w:type="spellStart"/>
+            <w:r>
+              <w:rPr>
+                <w:rFonts w:ascii="Tahoma" w:eastAsia="Tahoma" w:hAnsi="Tahoma" w:cs="Tahoma"/>
+                <w:sz w:val="24"/>
+                <w:szCs w:val="24"/>
+              </w:rPr>
+              <w:t>Jonerson</w:t>
+            </w:r>
+            <w:proofErr w:type="spellEnd"/>
+            <w:r>
+              <w:rPr>
+                <w:rFonts w:ascii="Tahoma" w:eastAsia="Tahoma" w:hAnsi="Tahoma" w:cs="Tahoma"/>
+                <w:sz w:val="24"/>
+                <w:szCs w:val="24"/>
+              </w:rPr>
+              <w:t xml:space="preserve"> Guimarães</w:t>
             </w:r>
           </w:p>
         </w:tc>
@@ -583,11 +681,13 @@
           <w:szCs w:val="24"/>
         </w:rPr>
       </w:pPr>
+      <w:bookmarkStart w:id="0" w:name="_GoBack"/>
+      <w:bookmarkEnd w:id="0"/>
     </w:p>
     <w:tbl>
       <w:tblPr>
         <w:tblStyle w:val="a0"/>
-        <w:tblW w:w="9507" w:type="dxa"/>
+        <w:tblW w:w="10123" w:type="dxa"/>
         <w:jc w:val="center"/>
         <w:tblInd w:w="-108" w:type="dxa"/>
         <w:tblBorders>
@@ -602,18 +702,19 @@
         <w:tblLook w:val="0000" w:firstRow="0" w:lastRow="0" w:firstColumn="0" w:lastColumn="0" w:noHBand="0" w:noVBand="0"/>
       </w:tblPr>
       <w:tblGrid>
-        <w:gridCol w:w="1775"/>
-        <w:gridCol w:w="1418"/>
-        <w:gridCol w:w="4252"/>
-        <w:gridCol w:w="2062"/>
+        <w:gridCol w:w="1890"/>
+        <w:gridCol w:w="1510"/>
+        <w:gridCol w:w="4527"/>
+        <w:gridCol w:w="2196"/>
       </w:tblGrid>
       <w:tr>
         <w:trPr>
+          <w:trHeight w:val="297"/>
           <w:jc w:val="center"/>
         </w:trPr>
         <w:tc>
           <w:tcPr>
-            <w:tcW w:w="1775" w:type="dxa"/>
+            <w:tcW w:w="1890" w:type="dxa"/>
             <w:tcBorders>
               <w:top w:val="single" w:sz="6" w:space="0" w:color="000000"/>
               <w:left w:val="single" w:sz="6" w:space="0" w:color="000000"/>
@@ -647,7 +748,7 @@
         </w:tc>
         <w:tc>
           <w:tcPr>
-            <w:tcW w:w="1418" w:type="dxa"/>
+            <w:tcW w:w="1510" w:type="dxa"/>
             <w:tcBorders>
               <w:top w:val="single" w:sz="6" w:space="0" w:color="000000"/>
               <w:left w:val="single" w:sz="6" w:space="0" w:color="000000"/>
@@ -681,7 +782,7 @@
         </w:tc>
         <w:tc>
           <w:tcPr>
-            <w:tcW w:w="4252" w:type="dxa"/>
+            <w:tcW w:w="4527" w:type="dxa"/>
             <w:tcBorders>
               <w:top w:val="single" w:sz="6" w:space="0" w:color="000000"/>
               <w:left w:val="single" w:sz="6" w:space="0" w:color="000000"/>
@@ -715,7 +816,7 @@
         </w:tc>
         <w:tc>
           <w:tcPr>
-            <w:tcW w:w="2062" w:type="dxa"/>
+            <w:tcW w:w="2196" w:type="dxa"/>
             <w:tcBorders>
               <w:top w:val="single" w:sz="6" w:space="0" w:color="000000"/>
               <w:left w:val="single" w:sz="6" w:space="0" w:color="000000"/>
@@ -750,11 +851,12 @@
       </w:tr>
       <w:tr>
         <w:trPr>
+          <w:trHeight w:val="297"/>
           <w:jc w:val="center"/>
         </w:trPr>
         <w:tc>
           <w:tcPr>
-            <w:tcW w:w="1775" w:type="dxa"/>
+            <w:tcW w:w="1890" w:type="dxa"/>
             <w:tcBorders>
               <w:top w:val="single" w:sz="6" w:space="0" w:color="000000"/>
               <w:left w:val="single" w:sz="6" w:space="0" w:color="000000"/>
@@ -786,7 +888,7 @@
         </w:tc>
         <w:tc>
           <w:tcPr>
-            <w:tcW w:w="1418" w:type="dxa"/>
+            <w:tcW w:w="1510" w:type="dxa"/>
             <w:tcBorders>
               <w:top w:val="single" w:sz="6" w:space="0" w:color="000000"/>
               <w:left w:val="single" w:sz="6" w:space="0" w:color="000000"/>
@@ -819,7 +921,7 @@
         </w:tc>
         <w:tc>
           <w:tcPr>
-            <w:tcW w:w="4252" w:type="dxa"/>
+            <w:tcW w:w="4527" w:type="dxa"/>
             <w:tcBorders>
               <w:top w:val="single" w:sz="6" w:space="0" w:color="000000"/>
               <w:left w:val="single" w:sz="6" w:space="0" w:color="000000"/>
@@ -852,7 +954,7 @@
         </w:tc>
         <w:tc>
           <w:tcPr>
-            <w:tcW w:w="2062" w:type="dxa"/>
+            <w:tcW w:w="2196" w:type="dxa"/>
             <w:tcBorders>
               <w:top w:val="single" w:sz="6" w:space="0" w:color="000000"/>
               <w:left w:val="single" w:sz="6" w:space="0" w:color="000000"/>
@@ -878,18 +980,29 @@
                 <w:sz w:val="24"/>
                 <w:szCs w:val="24"/>
               </w:rPr>
-              <w:t>Joseane Vilani</w:t>
-            </w:r>
+              <w:t xml:space="preserve">Joseane </w:t>
+            </w:r>
+            <w:proofErr w:type="spellStart"/>
+            <w:r>
+              <w:rPr>
+                <w:rFonts w:ascii="Tahoma" w:eastAsia="Tahoma" w:hAnsi="Tahoma" w:cs="Tahoma"/>
+                <w:sz w:val="24"/>
+                <w:szCs w:val="24"/>
+              </w:rPr>
+              <w:t>Vilani</w:t>
+            </w:r>
+            <w:proofErr w:type="spellEnd"/>
           </w:p>
         </w:tc>
       </w:tr>
       <w:tr>
         <w:trPr>
+          <w:trHeight w:val="907"/>
           <w:jc w:val="center"/>
         </w:trPr>
         <w:tc>
           <w:tcPr>
-            <w:tcW w:w="1775" w:type="dxa"/>
+            <w:tcW w:w="1890" w:type="dxa"/>
             <w:tcBorders>
               <w:top w:val="single" w:sz="6" w:space="0" w:color="000000"/>
               <w:left w:val="single" w:sz="6" w:space="0" w:color="000000"/>
@@ -902,13 +1015,20 @@
               <w:tabs>
                 <w:tab w:val="left" w:pos="1036"/>
               </w:tabs>
-              <w:ind w:firstLine="284"/>
-              <w:rPr>
-                <w:rFonts w:ascii="Tahoma" w:hAnsi="Tahoma" w:cs="Tahoma"/>
-                <w:sz w:val="24"/>
-                <w:szCs w:val="24"/>
-              </w:rPr>
-            </w:pPr>
+              <w:rPr>
+                <w:rFonts w:ascii="Tahoma" w:hAnsi="Tahoma" w:cs="Tahoma"/>
+                <w:sz w:val="24"/>
+                <w:szCs w:val="24"/>
+              </w:rPr>
+            </w:pPr>
+            <w:r>
+              <w:rPr>
+                <w:rFonts w:ascii="Tahoma" w:eastAsia="Tahoma" w:hAnsi="Tahoma" w:cs="Tahoma"/>
+                <w:sz w:val="24"/>
+                <w:szCs w:val="24"/>
+              </w:rPr>
+              <w:t xml:space="preserve">  </w:t>
+            </w:r>
             <w:r>
               <w:rPr>
                 <w:rFonts w:ascii="Tahoma" w:eastAsia="Tahoma" w:hAnsi="Tahoma" w:cs="Tahoma"/>
@@ -921,7 +1041,7 @@
         </w:tc>
         <w:tc>
           <w:tcPr>
-            <w:tcW w:w="1418" w:type="dxa"/>
+            <w:tcW w:w="1510" w:type="dxa"/>
             <w:tcBorders>
               <w:top w:val="single" w:sz="6" w:space="0" w:color="000000"/>
               <w:left w:val="single" w:sz="6" w:space="0" w:color="000000"/>
@@ -970,7 +1090,7 @@
         </w:tc>
         <w:tc>
           <w:tcPr>
-            <w:tcW w:w="4252" w:type="dxa"/>
+            <w:tcW w:w="4527" w:type="dxa"/>
             <w:tcBorders>
               <w:top w:val="single" w:sz="6" w:space="0" w:color="000000"/>
               <w:left w:val="single" w:sz="6" w:space="0" w:color="000000"/>
@@ -1003,7 +1123,7 @@
         </w:tc>
         <w:tc>
           <w:tcPr>
-            <w:tcW w:w="2062" w:type="dxa"/>
+            <w:tcW w:w="2196" w:type="dxa"/>
             <w:tcBorders>
               <w:top w:val="single" w:sz="6" w:space="0" w:color="000000"/>
               <w:left w:val="single" w:sz="6" w:space="0" w:color="000000"/>
@@ -1031,16 +1151,25 @@
               </w:rPr>
               <w:t>Ronan Jorge</w:t>
             </w:r>
+            <w:r>
+              <w:rPr>
+                <w:rFonts w:ascii="Tahoma" w:eastAsia="Tahoma" w:hAnsi="Tahoma" w:cs="Tahoma"/>
+                <w:sz w:val="24"/>
+                <w:szCs w:val="24"/>
+              </w:rPr>
+              <w:t xml:space="preserve"> Lucas Martiniano</w:t>
+            </w:r>
           </w:p>
         </w:tc>
       </w:tr>
       <w:tr>
         <w:trPr>
+          <w:trHeight w:val="297"/>
           <w:jc w:val="center"/>
         </w:trPr>
         <w:tc>
           <w:tcPr>
-            <w:tcW w:w="1775" w:type="dxa"/>
+            <w:tcW w:w="1890" w:type="dxa"/>
             <w:tcBorders>
               <w:top w:val="single" w:sz="6" w:space="0" w:color="000000"/>
               <w:left w:val="single" w:sz="6" w:space="0" w:color="000000"/>
@@ -1073,7 +1202,7 @@
         </w:tc>
         <w:tc>
           <w:tcPr>
-            <w:tcW w:w="1418" w:type="dxa"/>
+            <w:tcW w:w="1510" w:type="dxa"/>
             <w:tcBorders>
               <w:top w:val="single" w:sz="6" w:space="0" w:color="000000"/>
               <w:left w:val="single" w:sz="6" w:space="0" w:color="000000"/>
@@ -1106,7 +1235,7 @@
         </w:tc>
         <w:tc>
           <w:tcPr>
-            <w:tcW w:w="4252" w:type="dxa"/>
+            <w:tcW w:w="4527" w:type="dxa"/>
             <w:tcBorders>
               <w:top w:val="single" w:sz="6" w:space="0" w:color="000000"/>
               <w:left w:val="single" w:sz="6" w:space="0" w:color="000000"/>
@@ -1139,7 +1268,7 @@
         </w:tc>
         <w:tc>
           <w:tcPr>
-            <w:tcW w:w="2062" w:type="dxa"/>
+            <w:tcW w:w="2196" w:type="dxa"/>
             <w:tcBorders>
               <w:top w:val="single" w:sz="6" w:space="0" w:color="000000"/>
               <w:left w:val="single" w:sz="6" w:space="0" w:color="000000"/>
@@ -1165,8 +1294,18 @@
                 <w:sz w:val="24"/>
                 <w:szCs w:val="24"/>
               </w:rPr>
-              <w:t>Joseane Vilani</w:t>
-            </w:r>
+              <w:t xml:space="preserve">Joseane </w:t>
+            </w:r>
+            <w:proofErr w:type="spellStart"/>
+            <w:r>
+              <w:rPr>
+                <w:rFonts w:ascii="Tahoma" w:hAnsi="Tahoma" w:cs="Tahoma"/>
+                <w:sz w:val="24"/>
+                <w:szCs w:val="24"/>
+              </w:rPr>
+              <w:t>Vilani</w:t>
+            </w:r>
+            <w:proofErr w:type="spellEnd"/>
           </w:p>
         </w:tc>
       </w:tr>
@@ -1457,8 +1596,17 @@
           <w:rFonts w:ascii="Tahoma" w:eastAsia="Tahoma" w:hAnsi="Tahoma" w:cs="Tahoma"/>
           <w:sz w:val="24"/>
         </w:rPr>
-        <w:t>nto de Configuração de Software</w:t>
-      </w:r>
+        <w:t xml:space="preserve">nto de Configuração de </w:t>
+      </w:r>
+      <w:proofErr w:type="gramStart"/>
+      <w:r>
+        <w:rPr>
+          <w:rFonts w:ascii="Tahoma" w:eastAsia="Tahoma" w:hAnsi="Tahoma" w:cs="Tahoma"/>
+          <w:sz w:val="24"/>
+        </w:rPr>
+        <w:t>Software</w:t>
+      </w:r>
+      <w:proofErr w:type="gramEnd"/>
     </w:p>
     <w:p>
       <w:pPr>
@@ -1534,7 +1682,25 @@
           <w:rFonts w:ascii="Tahoma" w:hAnsi="Tahoma" w:cs="Tahoma"/>
           <w:sz w:val="24"/>
         </w:rPr>
-        <w:t>Ferramentas, Ambiente e Infra-estrutura.</w:t>
+        <w:t xml:space="preserve">Ferramentas, Ambiente e </w:t>
+      </w:r>
+      <w:proofErr w:type="spellStart"/>
+      <w:proofErr w:type="gramStart"/>
+      <w:r>
+        <w:rPr>
+          <w:rFonts w:ascii="Tahoma" w:hAnsi="Tahoma" w:cs="Tahoma"/>
+          <w:sz w:val="24"/>
+        </w:rPr>
+        <w:t>Infra-estrutura</w:t>
+      </w:r>
+      <w:proofErr w:type="spellEnd"/>
+      <w:proofErr w:type="gramEnd"/>
+      <w:r>
+        <w:rPr>
+          <w:rFonts w:ascii="Tahoma" w:hAnsi="Tahoma" w:cs="Tahoma"/>
+          <w:sz w:val="24"/>
+        </w:rPr>
+        <w:t>.</w:t>
       </w:r>
       <w:r>
         <w:rPr>
@@ -1794,6 +1960,7 @@
         </w:rPr>
         <w:t>Convenção para rotular caminhos e artefatos na Estrutura de Diretórios do Produto.</w:t>
       </w:r>
+      <w:proofErr w:type="gramStart"/>
       <w:r>
         <w:rPr>
           <w:rFonts w:ascii="Tahoma" w:hAnsi="Tahoma" w:cs="Tahoma"/>
@@ -1801,6 +1968,7 @@
         </w:rPr>
         <w:tab/>
       </w:r>
+      <w:proofErr w:type="gramEnd"/>
     </w:p>
     <w:p>
       <w:pPr>
@@ -1837,6 +2005,7 @@
         </w:rPr>
         <w:t>Arquivos de aprovação dos artefatos.</w:t>
       </w:r>
+      <w:proofErr w:type="gramStart"/>
       <w:r>
         <w:rPr>
           <w:rFonts w:ascii="Tahoma" w:hAnsi="Tahoma" w:cs="Tahoma"/>
@@ -1844,6 +2013,7 @@
         </w:rPr>
         <w:tab/>
       </w:r>
+      <w:proofErr w:type="gramEnd"/>
     </w:p>
     <w:p>
       <w:pPr>
@@ -1916,12 +2086,21 @@
         </w:rPr>
         <w:tab/>
       </w:r>
-      <w:r>
-        <w:rPr>
-          <w:rFonts w:ascii="Tahoma" w:hAnsi="Tahoma" w:cs="Tahoma"/>
-          <w:sz w:val="24"/>
-        </w:rPr>
-        <w:t>Baselines do Projeto</w:t>
+      <w:proofErr w:type="spellStart"/>
+      <w:r>
+        <w:rPr>
+          <w:rFonts w:ascii="Tahoma" w:hAnsi="Tahoma" w:cs="Tahoma"/>
+          <w:sz w:val="24"/>
+        </w:rPr>
+        <w:t>Baselines</w:t>
+      </w:r>
+      <w:proofErr w:type="spellEnd"/>
+      <w:r>
+        <w:rPr>
+          <w:rFonts w:ascii="Tahoma" w:hAnsi="Tahoma" w:cs="Tahoma"/>
+          <w:sz w:val="24"/>
+        </w:rPr>
+        <w:t xml:space="preserve"> do Projeto</w:t>
       </w:r>
       <w:r>
         <w:rPr>
@@ -2049,8 +2228,17 @@
           <w:rFonts w:ascii="Tahoma" w:hAnsi="Tahoma" w:cs="Tahoma"/>
           <w:sz w:val="24"/>
         </w:rPr>
-        <w:t>Comitê de Controle de Mudança (CCM)</w:t>
-      </w:r>
+        <w:t>Comitê de Controle de Mudança (CCM</w:t>
+      </w:r>
+      <w:proofErr w:type="gramStart"/>
+      <w:r>
+        <w:rPr>
+          <w:rFonts w:ascii="Tahoma" w:hAnsi="Tahoma" w:cs="Tahoma"/>
+          <w:sz w:val="24"/>
+        </w:rPr>
+        <w:t>)</w:t>
+      </w:r>
+      <w:proofErr w:type="gramEnd"/>
       <w:r>
         <w:rPr>
           <w:rFonts w:ascii="Tahoma" w:hAnsi="Tahoma" w:cs="Tahoma"/>
@@ -2222,6 +2410,7 @@
         </w:rPr>
         <w:t>Treinamento e Recursos</w:t>
       </w:r>
+      <w:proofErr w:type="gramStart"/>
       <w:r>
         <w:rPr>
           <w:rFonts w:ascii="Tahoma" w:eastAsia="Tahoma" w:hAnsi="Tahoma" w:cs="Tahoma"/>
@@ -2229,6 +2418,7 @@
         </w:rPr>
         <w:tab/>
       </w:r>
+      <w:proofErr w:type="gramEnd"/>
     </w:p>
     <w:p>
       <w:pPr>
@@ -2265,6 +2455,7 @@
         </w:rPr>
         <w:t>Controle de Software de Subcontratados e Fornecedores</w:t>
       </w:r>
+      <w:proofErr w:type="gramStart"/>
       <w:r>
         <w:rPr>
           <w:rFonts w:ascii="Tahoma" w:eastAsia="Tahoma" w:hAnsi="Tahoma" w:cs="Tahoma"/>
@@ -2272,6 +2463,7 @@
         </w:rPr>
         <w:tab/>
       </w:r>
+      <w:proofErr w:type="gramEnd"/>
     </w:p>
     <w:p>
       <w:pPr>
@@ -2280,8 +2472,8 @@
       <w:r>
         <w:br w:type="page"/>
       </w:r>
-      <w:bookmarkStart w:id="0" w:name="h.gjdgxs" w:colFirst="0" w:colLast="0"/>
-      <w:bookmarkEnd w:id="0"/>
+      <w:bookmarkStart w:id="1" w:name="h.gjdgxs" w:colFirst="0" w:colLast="0"/>
+      <w:bookmarkEnd w:id="1"/>
       <w:r>
         <w:rPr>
           <w:rFonts w:ascii="Tahoma" w:eastAsia="Tahoma" w:hAnsi="Tahoma" w:cs="Tahoma"/>
@@ -2295,8 +2487,8 @@
     </w:p>
     <w:p/>
     <w:p>
-      <w:bookmarkStart w:id="1" w:name="h.30j0zll" w:colFirst="0" w:colLast="0"/>
-      <w:bookmarkEnd w:id="1"/>
+      <w:bookmarkStart w:id="2" w:name="h.30j0zll" w:colFirst="0" w:colLast="0"/>
+      <w:bookmarkEnd w:id="2"/>
     </w:p>
     <w:p>
       <w:pPr>
@@ -2362,6 +2554,7 @@
         </w:rPr>
         <w:t xml:space="preserve"> </w:t>
       </w:r>
+      <w:proofErr w:type="spellStart"/>
       <w:r>
         <w:rPr>
           <w:rFonts w:ascii="Tahoma" w:eastAsia="Tahoma" w:hAnsi="Tahoma" w:cs="Tahoma"/>
@@ -2370,6 +2563,7 @@
         </w:rPr>
         <w:t>Oil</w:t>
       </w:r>
+      <w:proofErr w:type="spellEnd"/>
       <w:r>
         <w:rPr>
           <w:rFonts w:ascii="Tahoma" w:eastAsia="Tahoma" w:hAnsi="Tahoma" w:cs="Tahoma"/>
@@ -2392,8 +2586,8 @@
           <w:szCs w:val="24"/>
         </w:rPr>
       </w:pPr>
-      <w:bookmarkStart w:id="2" w:name="h.1fob9te" w:colFirst="0" w:colLast="0"/>
-      <w:bookmarkEnd w:id="2"/>
+      <w:bookmarkStart w:id="3" w:name="h.1fob9te" w:colFirst="0" w:colLast="0"/>
+      <w:bookmarkEnd w:id="3"/>
     </w:p>
     <w:p>
       <w:pPr>
@@ -2506,8 +2700,8 @@
           <w:szCs w:val="24"/>
         </w:rPr>
       </w:pPr>
-      <w:bookmarkStart w:id="3" w:name="h.3znysh7" w:colFirst="0" w:colLast="0"/>
-      <w:bookmarkEnd w:id="3"/>
+      <w:bookmarkStart w:id="4" w:name="h.3znysh7" w:colFirst="0" w:colLast="0"/>
+      <w:bookmarkEnd w:id="4"/>
     </w:p>
     <w:p>
       <w:pPr>
@@ -2577,8 +2771,19 @@
           <w:sz w:val="24"/>
           <w:szCs w:val="24"/>
         </w:rPr>
-        <w:t>Mobile Oil</w:t>
-      </w:r>
+        <w:t xml:space="preserve">Mobile </w:t>
+      </w:r>
+      <w:proofErr w:type="spellStart"/>
+      <w:r>
+        <w:rPr>
+          <w:rFonts w:ascii="Tahoma" w:eastAsia="Tahoma" w:hAnsi="Tahoma" w:cs="Tahoma"/>
+          <w:b/>
+          <w:sz w:val="24"/>
+          <w:szCs w:val="24"/>
+        </w:rPr>
+        <w:t>Oil</w:t>
+      </w:r>
+      <w:proofErr w:type="spellEnd"/>
       <w:r>
         <w:rPr>
           <w:rFonts w:ascii="Tahoma" w:eastAsia="Tahoma" w:hAnsi="Tahoma" w:cs="Tahoma"/>
@@ -2627,8 +2832,8 @@
           <w:szCs w:val="24"/>
         </w:rPr>
       </w:pPr>
-      <w:bookmarkStart w:id="4" w:name="h.2et92p0" w:colFirst="0" w:colLast="0"/>
-      <w:bookmarkEnd w:id="4"/>
+      <w:bookmarkStart w:id="5" w:name="h.2et92p0" w:colFirst="0" w:colLast="0"/>
+      <w:bookmarkEnd w:id="5"/>
     </w:p>
     <w:p>
       <w:pPr>
@@ -2933,6 +3138,7 @@
                 <w:szCs w:val="24"/>
               </w:rPr>
             </w:pPr>
+            <w:proofErr w:type="spellStart"/>
             <w:r>
               <w:rPr>
                 <w:rFonts w:ascii="Tahoma" w:eastAsia="Tahoma" w:hAnsi="Tahoma" w:cs="Tahoma"/>
@@ -2943,6 +3149,7 @@
               <w:lastRenderedPageBreak/>
               <w:t>Baseline</w:t>
             </w:r>
+            <w:proofErr w:type="spellEnd"/>
           </w:p>
         </w:tc>
         <w:tc>
@@ -2984,8 +3191,8 @@
           <w:szCs w:val="24"/>
         </w:rPr>
       </w:pPr>
-      <w:bookmarkStart w:id="5" w:name="h.tyjcwt" w:colFirst="0" w:colLast="0"/>
-      <w:bookmarkEnd w:id="5"/>
+      <w:bookmarkStart w:id="6" w:name="h.tyjcwt" w:colFirst="0" w:colLast="0"/>
+      <w:bookmarkEnd w:id="6"/>
     </w:p>
     <w:p>
       <w:pPr>
@@ -3030,6 +3237,7 @@
           <w:szCs w:val="24"/>
         </w:rPr>
       </w:pPr>
+      <w:proofErr w:type="spellStart"/>
       <w:r>
         <w:rPr>
           <w:rFonts w:ascii="Tahoma" w:eastAsia="Tahoma" w:hAnsi="Tahoma" w:cs="Tahoma"/>
@@ -3039,6 +3247,7 @@
         </w:rPr>
         <w:t>Template</w:t>
       </w:r>
+      <w:proofErr w:type="spellEnd"/>
       <w:r>
         <w:rPr>
           <w:rFonts w:ascii="Tahoma" w:eastAsia="Tahoma" w:hAnsi="Tahoma" w:cs="Tahoma"/>
@@ -3071,7 +3280,25 @@
           <w:sz w:val="24"/>
           <w:szCs w:val="24"/>
         </w:rPr>
-        <w:t>Plano de Gerenciamento do Projeto - Mobile Oil.</w:t>
+        <w:t xml:space="preserve">Plano de Gerenciamento do Projeto - Mobile </w:t>
+      </w:r>
+      <w:proofErr w:type="spellStart"/>
+      <w:r>
+        <w:rPr>
+          <w:rFonts w:ascii="Tahoma" w:eastAsia="Tahoma" w:hAnsi="Tahoma" w:cs="Tahoma"/>
+          <w:sz w:val="24"/>
+          <w:szCs w:val="24"/>
+        </w:rPr>
+        <w:t>Oil</w:t>
+      </w:r>
+      <w:proofErr w:type="spellEnd"/>
+      <w:r>
+        <w:rPr>
+          <w:rFonts w:ascii="Tahoma" w:eastAsia="Tahoma" w:hAnsi="Tahoma" w:cs="Tahoma"/>
+          <w:sz w:val="24"/>
+          <w:szCs w:val="24"/>
+        </w:rPr>
+        <w:t>.</w:t>
       </w:r>
     </w:p>
     <w:p>
@@ -3086,8 +3313,8 @@
           <w:szCs w:val="24"/>
         </w:rPr>
       </w:pPr>
-      <w:bookmarkStart w:id="6" w:name="h.3dy6vkm" w:colFirst="0" w:colLast="0"/>
-      <w:bookmarkEnd w:id="6"/>
+      <w:bookmarkStart w:id="7" w:name="h.3dy6vkm" w:colFirst="0" w:colLast="0"/>
+      <w:bookmarkEnd w:id="7"/>
     </w:p>
     <w:p>
       <w:pPr>
@@ -3098,8 +3325,8 @@
         <w:spacing w:before="120" w:after="60"/>
         <w:ind w:left="284" w:hanging="284"/>
       </w:pPr>
-      <w:bookmarkStart w:id="7" w:name="h.1t3h5sf" w:colFirst="0" w:colLast="0"/>
-      <w:bookmarkEnd w:id="7"/>
+      <w:bookmarkStart w:id="8" w:name="h.1t3h5sf" w:colFirst="0" w:colLast="0"/>
+      <w:bookmarkEnd w:id="8"/>
       <w:r>
         <w:rPr>
           <w:rFonts w:ascii="Tahoma" w:eastAsia="Tahoma" w:hAnsi="Tahoma" w:cs="Tahoma"/>
@@ -3126,8 +3353,8 @@
           <w:szCs w:val="24"/>
         </w:rPr>
       </w:pPr>
-      <w:bookmarkStart w:id="8" w:name="h.4d34og8" w:colFirst="0" w:colLast="0"/>
-      <w:bookmarkEnd w:id="8"/>
+      <w:bookmarkStart w:id="9" w:name="h.4d34og8" w:colFirst="0" w:colLast="0"/>
+      <w:bookmarkEnd w:id="9"/>
       <w:r>
         <w:rPr>
           <w:rFonts w:ascii="Tahoma" w:eastAsia="Tahoma" w:hAnsi="Tahoma" w:cs="Tahoma"/>
@@ -3336,8 +3563,18 @@
                 <w:sz w:val="24"/>
                 <w:szCs w:val="24"/>
               </w:rPr>
-              <w:t>Joseane Vilani</w:t>
-            </w:r>
+              <w:t xml:space="preserve">Joseane </w:t>
+            </w:r>
+            <w:proofErr w:type="spellStart"/>
+            <w:r>
+              <w:rPr>
+                <w:rFonts w:ascii="Tahoma" w:eastAsia="Tahoma" w:hAnsi="Tahoma" w:cs="Tahoma"/>
+                <w:sz w:val="24"/>
+                <w:szCs w:val="24"/>
+              </w:rPr>
+              <w:t>Vilani</w:t>
+            </w:r>
+            <w:proofErr w:type="spellEnd"/>
           </w:p>
         </w:tc>
         <w:tc>
@@ -3452,6 +3689,7 @@
               </w:rPr>
               <w:t xml:space="preserve">Criar </w:t>
             </w:r>
+            <w:proofErr w:type="spellStart"/>
             <w:r>
               <w:rPr>
                 <w:rFonts w:ascii="Tahoma" w:eastAsia="Tahoma" w:hAnsi="Tahoma" w:cs="Tahoma"/>
@@ -3461,6 +3699,7 @@
               </w:rPr>
               <w:t>Baselines</w:t>
             </w:r>
+            <w:proofErr w:type="spellEnd"/>
           </w:p>
           <w:p>
             <w:pPr>
@@ -3700,8 +3939,8 @@
           <w:szCs w:val="24"/>
         </w:rPr>
       </w:pPr>
-      <w:bookmarkStart w:id="9" w:name="h.2s8eyo1" w:colFirst="0" w:colLast="0"/>
-      <w:bookmarkEnd w:id="9"/>
+      <w:bookmarkStart w:id="10" w:name="h.2s8eyo1" w:colFirst="0" w:colLast="0"/>
+      <w:bookmarkEnd w:id="10"/>
     </w:p>
     <w:p>
       <w:pPr>
@@ -3719,8 +3958,8 @@
           <w:szCs w:val="24"/>
         </w:rPr>
       </w:pPr>
-      <w:bookmarkStart w:id="10" w:name="h.17dp8vu" w:colFirst="0" w:colLast="0"/>
-      <w:bookmarkEnd w:id="10"/>
+      <w:bookmarkStart w:id="11" w:name="h.17dp8vu" w:colFirst="0" w:colLast="0"/>
+      <w:bookmarkEnd w:id="11"/>
       <w:r>
         <w:rPr>
           <w:rFonts w:ascii="Tahoma" w:eastAsia="Tahoma" w:hAnsi="Tahoma" w:cs="Tahoma"/>
@@ -3728,7 +3967,29 @@
           <w:sz w:val="24"/>
           <w:szCs w:val="24"/>
         </w:rPr>
-        <w:t>Ferramentas, Ambiente e Infra-estrutura.</w:t>
+        <w:t xml:space="preserve">Ferramentas, Ambiente e </w:t>
+      </w:r>
+      <w:proofErr w:type="spellStart"/>
+      <w:proofErr w:type="gramStart"/>
+      <w:r>
+        <w:rPr>
+          <w:rFonts w:ascii="Tahoma" w:eastAsia="Tahoma" w:hAnsi="Tahoma" w:cs="Tahoma"/>
+          <w:b/>
+          <w:sz w:val="24"/>
+          <w:szCs w:val="24"/>
+        </w:rPr>
+        <w:t>Infra-estrutura</w:t>
+      </w:r>
+      <w:proofErr w:type="spellEnd"/>
+      <w:proofErr w:type="gramEnd"/>
+      <w:r>
+        <w:rPr>
+          <w:rFonts w:ascii="Tahoma" w:eastAsia="Tahoma" w:hAnsi="Tahoma" w:cs="Tahoma"/>
+          <w:b/>
+          <w:sz w:val="24"/>
+          <w:szCs w:val="24"/>
+        </w:rPr>
+        <w:t>.</w:t>
       </w:r>
     </w:p>
     <w:p>
@@ -3925,13 +4186,23 @@
                 <w:szCs w:val="24"/>
               </w:rPr>
             </w:pPr>
-            <w:r>
-              <w:rPr>
-                <w:rFonts w:ascii="Tahoma" w:eastAsia="Tahoma" w:hAnsi="Tahoma" w:cs="Tahoma"/>
-                <w:sz w:val="24"/>
-                <w:szCs w:val="24"/>
-              </w:rPr>
-              <w:t>Git-Hub</w:t>
+            <w:proofErr w:type="spellStart"/>
+            <w:r>
+              <w:rPr>
+                <w:rFonts w:ascii="Tahoma" w:eastAsia="Tahoma" w:hAnsi="Tahoma" w:cs="Tahoma"/>
+                <w:sz w:val="24"/>
+                <w:szCs w:val="24"/>
+              </w:rPr>
+              <w:t>Git</w:t>
+            </w:r>
+            <w:proofErr w:type="spellEnd"/>
+            <w:r>
+              <w:rPr>
+                <w:rFonts w:ascii="Tahoma" w:eastAsia="Tahoma" w:hAnsi="Tahoma" w:cs="Tahoma"/>
+                <w:sz w:val="24"/>
+                <w:szCs w:val="24"/>
+              </w:rPr>
+              <w:t>-Hub</w:t>
             </w:r>
           </w:p>
         </w:tc>
@@ -4142,7 +4413,25 @@
                 <w:szCs w:val="24"/>
               </w:rPr>
               <w:lastRenderedPageBreak/>
-              <w:t>sendo desenvolvido, e o que ainda resta para implementado.</w:t>
+              <w:t xml:space="preserve">sendo desenvolvido, e o que ainda resta para </w:t>
+            </w:r>
+            <w:proofErr w:type="gramStart"/>
+            <w:r>
+              <w:rPr>
+                <w:rFonts w:ascii="Tahoma" w:eastAsia="Tahoma" w:hAnsi="Tahoma" w:cs="Tahoma"/>
+                <w:sz w:val="24"/>
+                <w:szCs w:val="24"/>
+              </w:rPr>
+              <w:t>implementado</w:t>
+            </w:r>
+            <w:proofErr w:type="gramEnd"/>
+            <w:r>
+              <w:rPr>
+                <w:rFonts w:ascii="Tahoma" w:eastAsia="Tahoma" w:hAnsi="Tahoma" w:cs="Tahoma"/>
+                <w:sz w:val="24"/>
+                <w:szCs w:val="24"/>
+              </w:rPr>
+              <w:t>.</w:t>
             </w:r>
           </w:p>
         </w:tc>
@@ -4326,8 +4615,8 @@
           <w:szCs w:val="24"/>
         </w:rPr>
       </w:pPr>
-      <w:bookmarkStart w:id="11" w:name="h.3rdcrjn" w:colFirst="0" w:colLast="0"/>
-      <w:bookmarkEnd w:id="11"/>
+      <w:bookmarkStart w:id="12" w:name="h.3rdcrjn" w:colFirst="0" w:colLast="0"/>
+      <w:bookmarkEnd w:id="12"/>
       <w:r>
         <w:rPr>
           <w:rFonts w:ascii="Tahoma" w:eastAsia="Tahoma" w:hAnsi="Tahoma" w:cs="Tahoma"/>
@@ -4831,6 +5120,7 @@
                 <w:szCs w:val="24"/>
               </w:rPr>
             </w:pPr>
+            <w:proofErr w:type="spellStart"/>
             <w:r>
               <w:rPr>
                 <w:rFonts w:ascii="Tahoma" w:eastAsia="Tahoma" w:hAnsi="Tahoma" w:cs="Tahoma"/>
@@ -4839,6 +5129,7 @@
               </w:rPr>
               <w:t>Antvírus</w:t>
             </w:r>
+            <w:proofErr w:type="spellEnd"/>
           </w:p>
           <w:p>
             <w:pPr>
@@ -4991,7 +5282,25 @@
                 <w:sz w:val="24"/>
                 <w:szCs w:val="24"/>
               </w:rPr>
-              <w:t xml:space="preserve">     Git-Hub</w:t>
+              <w:t xml:space="preserve">     </w:t>
+            </w:r>
+            <w:proofErr w:type="spellStart"/>
+            <w:r>
+              <w:rPr>
+                <w:rFonts w:ascii="Tahoma" w:eastAsia="Tahoma" w:hAnsi="Tahoma" w:cs="Tahoma"/>
+                <w:sz w:val="24"/>
+                <w:szCs w:val="24"/>
+              </w:rPr>
+              <w:t>Git</w:t>
+            </w:r>
+            <w:proofErr w:type="spellEnd"/>
+            <w:r>
+              <w:rPr>
+                <w:rFonts w:ascii="Tahoma" w:eastAsia="Tahoma" w:hAnsi="Tahoma" w:cs="Tahoma"/>
+                <w:sz w:val="24"/>
+                <w:szCs w:val="24"/>
+              </w:rPr>
+              <w:t>-Hub</w:t>
             </w:r>
           </w:p>
         </w:tc>
@@ -5143,14 +5452,36 @@
               </w:rPr>
               <w:t xml:space="preserve">rramenta: </w:t>
             </w:r>
-            <w:r>
-              <w:rPr>
-                <w:rFonts w:ascii="Tahoma" w:eastAsia="Tahoma" w:hAnsi="Tahoma" w:cs="Tahoma"/>
-                <w:sz w:val="24"/>
-                <w:szCs w:val="24"/>
-              </w:rPr>
-              <w:t>Android studio</w:t>
-            </w:r>
+            <w:proofErr w:type="spellStart"/>
+            <w:r>
+              <w:rPr>
+                <w:rFonts w:ascii="Tahoma" w:eastAsia="Tahoma" w:hAnsi="Tahoma" w:cs="Tahoma"/>
+                <w:sz w:val="24"/>
+                <w:szCs w:val="24"/>
+              </w:rPr>
+              <w:t>Android</w:t>
+            </w:r>
+            <w:proofErr w:type="spellEnd"/>
+            <w:r>
+              <w:rPr>
+                <w:rFonts w:ascii="Tahoma" w:eastAsia="Tahoma" w:hAnsi="Tahoma" w:cs="Tahoma"/>
+                <w:sz w:val="24"/>
+                <w:szCs w:val="24"/>
+              </w:rPr>
+              <w:t xml:space="preserve"> </w:t>
+            </w:r>
+            <w:proofErr w:type="spellStart"/>
+            <w:proofErr w:type="gramStart"/>
+            <w:r>
+              <w:rPr>
+                <w:rFonts w:ascii="Tahoma" w:eastAsia="Tahoma" w:hAnsi="Tahoma" w:cs="Tahoma"/>
+                <w:sz w:val="24"/>
+                <w:szCs w:val="24"/>
+              </w:rPr>
+              <w:t>studio</w:t>
+            </w:r>
+            <w:proofErr w:type="spellEnd"/>
+            <w:proofErr w:type="gramEnd"/>
           </w:p>
           <w:p>
             <w:pPr>
@@ -5255,8 +5586,18 @@
                 <w:sz w:val="24"/>
                 <w:szCs w:val="24"/>
               </w:rPr>
-              <w:t>Linguagem: Android</w:t>
-            </w:r>
+              <w:t xml:space="preserve">Linguagem: </w:t>
+            </w:r>
+            <w:proofErr w:type="spellStart"/>
+            <w:r>
+              <w:rPr>
+                <w:rFonts w:ascii="Tahoma" w:eastAsia="Tahoma" w:hAnsi="Tahoma" w:cs="Tahoma"/>
+                <w:sz w:val="24"/>
+                <w:szCs w:val="24"/>
+              </w:rPr>
+              <w:t>Android</w:t>
+            </w:r>
+            <w:proofErr w:type="spellEnd"/>
             <w:r>
               <w:rPr>
                 <w:rFonts w:ascii="Tahoma" w:eastAsia="Tahoma" w:hAnsi="Tahoma" w:cs="Tahoma"/>
@@ -5398,8 +5739,18 @@
                 <w:sz w:val="24"/>
                 <w:szCs w:val="24"/>
               </w:rPr>
-              <w:t xml:space="preserve"> / Sqlite</w:t>
-            </w:r>
+              <w:t xml:space="preserve"> / </w:t>
+            </w:r>
+            <w:proofErr w:type="spellStart"/>
+            <w:r>
+              <w:rPr>
+                <w:rFonts w:ascii="Tahoma" w:eastAsia="Tahoma" w:hAnsi="Tahoma" w:cs="Tahoma"/>
+                <w:sz w:val="24"/>
+                <w:szCs w:val="24"/>
+              </w:rPr>
+              <w:t>Sqlite</w:t>
+            </w:r>
+            <w:proofErr w:type="spellEnd"/>
           </w:p>
         </w:tc>
         <w:tc>
@@ -5478,6 +5829,7 @@
                 <w:lang w:val="en-US"/>
               </w:rPr>
             </w:pPr>
+            <w:proofErr w:type="spellStart"/>
             <w:r>
               <w:rPr>
                 <w:rFonts w:ascii="Tahoma" w:eastAsia="Tahoma" w:hAnsi="Tahoma" w:cs="Tahoma"/>
@@ -5485,8 +5837,29 @@
                 <w:szCs w:val="24"/>
                 <w:lang w:val="en-US"/>
               </w:rPr>
-              <w:t>Whats App / Hangouts / Facebook / Trello</w:t>
-            </w:r>
+              <w:t>Whats</w:t>
+            </w:r>
+            <w:proofErr w:type="spellEnd"/>
+            <w:r>
+              <w:rPr>
+                <w:rFonts w:ascii="Tahoma" w:eastAsia="Tahoma" w:hAnsi="Tahoma" w:cs="Tahoma"/>
+                <w:sz w:val="24"/>
+                <w:szCs w:val="24"/>
+                <w:lang w:val="en-US"/>
+              </w:rPr>
+              <w:t xml:space="preserve"> App / Hangouts / Facebook / </w:t>
+            </w:r>
+            <w:proofErr w:type="spellStart"/>
+            <w:r>
+              <w:rPr>
+                <w:rFonts w:ascii="Tahoma" w:eastAsia="Tahoma" w:hAnsi="Tahoma" w:cs="Tahoma"/>
+                <w:sz w:val="24"/>
+                <w:szCs w:val="24"/>
+                <w:lang w:val="en-US"/>
+              </w:rPr>
+              <w:t>Trello</w:t>
+            </w:r>
+            <w:proofErr w:type="spellEnd"/>
           </w:p>
         </w:tc>
         <w:tc>
@@ -5562,8 +5935,8 @@
           <w:szCs w:val="24"/>
         </w:rPr>
       </w:pPr>
-      <w:bookmarkStart w:id="12" w:name="h.26in1rg" w:colFirst="0" w:colLast="0"/>
-      <w:bookmarkEnd w:id="12"/>
+      <w:bookmarkStart w:id="13" w:name="h.26in1rg" w:colFirst="0" w:colLast="0"/>
+      <w:bookmarkEnd w:id="13"/>
       <w:r>
         <w:rPr>
           <w:rFonts w:ascii="Tahoma" w:eastAsia="Tahoma" w:hAnsi="Tahoma" w:cs="Tahoma"/>
@@ -5927,8 +6300,18 @@
                 <w:sz w:val="24"/>
                 <w:szCs w:val="24"/>
               </w:rPr>
-              <w:t xml:space="preserve"> / BD Android</w:t>
-            </w:r>
+              <w:t xml:space="preserve"> / BD </w:t>
+            </w:r>
+            <w:proofErr w:type="spellStart"/>
+            <w:r>
+              <w:rPr>
+                <w:rFonts w:ascii="Tahoma" w:eastAsia="Tahoma" w:hAnsi="Tahoma" w:cs="Tahoma"/>
+                <w:sz w:val="24"/>
+                <w:szCs w:val="24"/>
+              </w:rPr>
+              <w:t>Android</w:t>
+            </w:r>
+            <w:proofErr w:type="spellEnd"/>
           </w:p>
         </w:tc>
         <w:tc>
@@ -5987,8 +6370,8 @@
           <w:szCs w:val="24"/>
         </w:rPr>
       </w:pPr>
-      <w:bookmarkStart w:id="13" w:name="h.lnxbz9" w:colFirst="0" w:colLast="0"/>
-      <w:bookmarkEnd w:id="13"/>
+      <w:bookmarkStart w:id="14" w:name="h.lnxbz9" w:colFirst="0" w:colLast="0"/>
+      <w:bookmarkEnd w:id="14"/>
     </w:p>
     <w:p>
       <w:pPr>
@@ -6005,10 +6388,10 @@
           <w:szCs w:val="24"/>
         </w:rPr>
       </w:pPr>
-      <w:bookmarkStart w:id="14" w:name="h.35nkun2" w:colFirst="0" w:colLast="0"/>
-      <w:bookmarkStart w:id="15" w:name="h.1ksv4uv" w:colFirst="0" w:colLast="0"/>
-      <w:bookmarkEnd w:id="14"/>
+      <w:bookmarkStart w:id="15" w:name="h.35nkun2" w:colFirst="0" w:colLast="0"/>
+      <w:bookmarkStart w:id="16" w:name="h.1ksv4uv" w:colFirst="0" w:colLast="0"/>
       <w:bookmarkEnd w:id="15"/>
+      <w:bookmarkEnd w:id="16"/>
       <w:r>
         <w:rPr>
           <w:rFonts w:ascii="Tahoma" w:eastAsia="Tahoma" w:hAnsi="Tahoma" w:cs="Tahoma"/>
@@ -6038,7 +6421,7 @@
           <w:sz w:val="24"/>
         </w:rPr>
       </w:pPr>
-      <w:bookmarkStart w:id="16" w:name="_Toc203804667"/>
+      <w:bookmarkStart w:id="17" w:name="_Toc203804667"/>
       <w:r>
         <w:rPr>
           <w:rFonts w:ascii="Tahoma" w:hAnsi="Tahoma" w:cs="Tahoma"/>
@@ -6046,7 +6429,7 @@
         </w:rPr>
         <w:t>Convenção para rotular caminhos e artefatos na Estrutura de Diretórios do Produto.</w:t>
       </w:r>
-      <w:bookmarkEnd w:id="16"/>
+      <w:bookmarkEnd w:id="17"/>
     </w:p>
     <w:p>
       <w:pPr>
@@ -6080,6 +6463,7 @@
         </w:rPr>
         <w:t xml:space="preserve"> </w:t>
       </w:r>
+      <w:proofErr w:type="spellStart"/>
       <w:r>
         <w:rPr>
           <w:b/>
@@ -6088,6 +6472,7 @@
         </w:rPr>
         <w:t>MobOil</w:t>
       </w:r>
+      <w:proofErr w:type="spellEnd"/>
       <w:r>
         <w:rPr>
           <w:b/>
@@ -6096,13 +6481,23 @@
         </w:rPr>
         <w:t>&gt;_&lt;AAA&gt;_&lt;</w:t>
       </w:r>
+      <w:proofErr w:type="spellStart"/>
       <w:r>
         <w:rPr>
           <w:b/>
           <w:sz w:val="24"/>
           <w:lang w:val="es-ES_tradnl"/>
         </w:rPr>
-        <w:t>TextoLivre&gt;.&lt;EX</w:t>
+        <w:t>TextoLivre</w:t>
+      </w:r>
+      <w:proofErr w:type="spellEnd"/>
+      <w:r>
+        <w:rPr>
+          <w:b/>
+          <w:sz w:val="24"/>
+          <w:lang w:val="es-ES_tradnl"/>
+        </w:rPr>
+        <w:t>&gt;.&lt;EX</w:t>
       </w:r>
       <w:r>
         <w:rPr>
@@ -6249,8 +6644,19 @@
                 <w:sz w:val="24"/>
                 <w:szCs w:val="24"/>
               </w:rPr>
-              <w:t>&lt;MobOil</w:t>
-            </w:r>
+              <w:t>&lt;</w:t>
+            </w:r>
+            <w:proofErr w:type="spellStart"/>
+            <w:proofErr w:type="gramStart"/>
+            <w:r>
+              <w:rPr>
+                <w:sz w:val="24"/>
+                <w:szCs w:val="24"/>
+              </w:rPr>
+              <w:t>MobOil</w:t>
+            </w:r>
+            <w:proofErr w:type="spellEnd"/>
+            <w:proofErr w:type="gramEnd"/>
             <w:r>
               <w:rPr>
                 <w:sz w:val="24"/>
@@ -6310,8 +6716,17 @@
                 <w:sz w:val="24"/>
                 <w:szCs w:val="24"/>
               </w:rPr>
-              <w:t>Mobile Oil</w:t>
-            </w:r>
+              <w:t xml:space="preserve">Mobile </w:t>
+            </w:r>
+            <w:proofErr w:type="spellStart"/>
+            <w:r>
+              <w:rPr>
+                <w:sz w:val="24"/>
+                <w:szCs w:val="24"/>
+              </w:rPr>
+              <w:t>Oil</w:t>
+            </w:r>
+            <w:proofErr w:type="spellEnd"/>
             <w:r>
               <w:rPr>
                 <w:sz w:val="24"/>
@@ -6433,7 +6848,25 @@
                 <w:sz w:val="24"/>
                 <w:szCs w:val="24"/>
               </w:rPr>
-              <w:t>&lt;TextoLivre&gt;</w:t>
+              <w:t>&lt;</w:t>
+            </w:r>
+            <w:proofErr w:type="spellStart"/>
+            <w:proofErr w:type="gramStart"/>
+            <w:r>
+              <w:rPr>
+                <w:sz w:val="24"/>
+                <w:szCs w:val="24"/>
+              </w:rPr>
+              <w:t>TextoLivre</w:t>
+            </w:r>
+            <w:proofErr w:type="spellEnd"/>
+            <w:proofErr w:type="gramEnd"/>
+            <w:r>
+              <w:rPr>
+                <w:sz w:val="24"/>
+                <w:szCs w:val="24"/>
+              </w:rPr>
+              <w:t>&gt;</w:t>
             </w:r>
           </w:p>
           <w:p>
@@ -6937,8 +7370,18 @@
                 <w:sz w:val="24"/>
                 <w:szCs w:val="24"/>
               </w:rPr>
-              <w:t xml:space="preserve"> de Sprints</w:t>
-            </w:r>
+              <w:t xml:space="preserve"> de </w:t>
+            </w:r>
+            <w:proofErr w:type="spellStart"/>
+            <w:r>
+              <w:rPr>
+                <w:rFonts w:ascii="Tahoma" w:hAnsi="Tahoma" w:cs="Tahoma"/>
+                <w:sz w:val="24"/>
+                <w:szCs w:val="24"/>
+              </w:rPr>
+              <w:t>Sprints</w:t>
+            </w:r>
+            <w:proofErr w:type="spellEnd"/>
           </w:p>
         </w:tc>
       </w:tr>
@@ -7784,8 +8227,8 @@
           <w:szCs w:val="24"/>
         </w:rPr>
       </w:pPr>
-      <w:bookmarkStart w:id="17" w:name="h.44sinio" w:colFirst="0" w:colLast="0"/>
-      <w:bookmarkEnd w:id="17"/>
+      <w:bookmarkStart w:id="18" w:name="h.44sinio" w:colFirst="0" w:colLast="0"/>
+      <w:bookmarkEnd w:id="18"/>
       <w:r>
         <w:rPr>
           <w:rFonts w:ascii="Tahoma" w:eastAsia="Tahoma" w:hAnsi="Tahoma" w:cs="Tahoma"/>
@@ -7871,6 +8314,8 @@
                 <w:szCs w:val="24"/>
               </w:rPr>
             </w:pPr>
+            <w:proofErr w:type="spellStart"/>
+            <w:proofErr w:type="gramStart"/>
             <w:r>
               <w:rPr>
                 <w:rFonts w:ascii="Tahoma" w:eastAsia="Tahoma" w:hAnsi="Tahoma" w:cs="Tahoma"/>
@@ -7880,6 +8325,8 @@
               </w:rPr>
               <w:t>SubDiretório</w:t>
             </w:r>
+            <w:proofErr w:type="spellEnd"/>
+            <w:proofErr w:type="gramEnd"/>
           </w:p>
         </w:tc>
         <w:tc>
@@ -8359,8 +8806,18 @@
                 <w:sz w:val="24"/>
                 <w:szCs w:val="24"/>
               </w:rPr>
-              <w:t>Cronograma das Sprints</w:t>
-            </w:r>
+              <w:t xml:space="preserve">Cronograma das </w:t>
+            </w:r>
+            <w:proofErr w:type="spellStart"/>
+            <w:r>
+              <w:rPr>
+                <w:rFonts w:ascii="Tahoma" w:hAnsi="Tahoma" w:cs="Tahoma"/>
+                <w:sz w:val="24"/>
+                <w:szCs w:val="24"/>
+              </w:rPr>
+              <w:t>Sprints</w:t>
+            </w:r>
+            <w:proofErr w:type="spellEnd"/>
           </w:p>
         </w:tc>
         <w:tc>
@@ -8397,8 +8854,8 @@
         <w:spacing w:before="120" w:after="240"/>
         <w:ind w:left="1440"/>
       </w:pPr>
-      <w:bookmarkStart w:id="18" w:name="h.o46keep50q2c" w:colFirst="0" w:colLast="0"/>
-      <w:bookmarkEnd w:id="18"/>
+      <w:bookmarkStart w:id="19" w:name="h.o46keep50q2c" w:colFirst="0" w:colLast="0"/>
+      <w:bookmarkEnd w:id="19"/>
     </w:p>
     <w:p>
       <w:pPr>
@@ -8413,15 +8870,25 @@
           <w:sz w:val="24"/>
         </w:rPr>
       </w:pPr>
-      <w:bookmarkStart w:id="19" w:name="h.z337ya" w:colFirst="0" w:colLast="0"/>
-      <w:bookmarkEnd w:id="19"/>
+      <w:bookmarkStart w:id="20" w:name="h.z337ya" w:colFirst="0" w:colLast="0"/>
+      <w:bookmarkEnd w:id="20"/>
+      <w:proofErr w:type="spellStart"/>
       <w:r>
         <w:rPr>
           <w:rFonts w:ascii="Tahoma" w:eastAsia="Tahoma" w:hAnsi="Tahoma" w:cs="Tahoma"/>
           <w:b/>
           <w:sz w:val="24"/>
         </w:rPr>
-        <w:t>Baselines do Projeto</w:t>
+        <w:t>Baselines</w:t>
+      </w:r>
+      <w:proofErr w:type="spellEnd"/>
+      <w:r>
+        <w:rPr>
+          <w:rFonts w:ascii="Tahoma" w:eastAsia="Tahoma" w:hAnsi="Tahoma" w:cs="Tahoma"/>
+          <w:b/>
+          <w:sz w:val="24"/>
+        </w:rPr>
+        <w:t xml:space="preserve"> do Projeto</w:t>
       </w:r>
     </w:p>
     <w:p>
@@ -8439,7 +8906,23 @@
           <w:rFonts w:ascii="Tahoma" w:eastAsia="Tahoma" w:hAnsi="Tahoma" w:cs="Tahoma"/>
           <w:sz w:val="24"/>
         </w:rPr>
-        <w:t>As baselines serão definidas em três fases.</w:t>
+        <w:t xml:space="preserve">As </w:t>
+      </w:r>
+      <w:proofErr w:type="spellStart"/>
+      <w:r>
+        <w:rPr>
+          <w:rFonts w:ascii="Tahoma" w:eastAsia="Tahoma" w:hAnsi="Tahoma" w:cs="Tahoma"/>
+          <w:sz w:val="24"/>
+        </w:rPr>
+        <w:t>baselines</w:t>
+      </w:r>
+      <w:proofErr w:type="spellEnd"/>
+      <w:r>
+        <w:rPr>
+          <w:rFonts w:ascii="Tahoma" w:eastAsia="Tahoma" w:hAnsi="Tahoma" w:cs="Tahoma"/>
+          <w:sz w:val="24"/>
+        </w:rPr>
+        <w:t xml:space="preserve"> serão definidas em três fases.</w:t>
       </w:r>
     </w:p>
     <w:p>
@@ -8513,8 +8996,19 @@
                 <w:sz w:val="24"/>
                 <w:szCs w:val="24"/>
               </w:rPr>
-              <w:t>Itens de Configuração da Baseline</w:t>
-            </w:r>
+              <w:t xml:space="preserve">Itens de Configuração da </w:t>
+            </w:r>
+            <w:proofErr w:type="spellStart"/>
+            <w:r>
+              <w:rPr>
+                <w:rFonts w:ascii="Tahoma" w:eastAsia="Tahoma" w:hAnsi="Tahoma" w:cs="Tahoma"/>
+                <w:b/>
+                <w:sz w:val="24"/>
+                <w:szCs w:val="24"/>
+              </w:rPr>
+              <w:t>Baseline</w:t>
+            </w:r>
+            <w:proofErr w:type="spellEnd"/>
           </w:p>
         </w:tc>
       </w:tr>
@@ -8691,7 +9185,23 @@
           <w:rFonts w:ascii="Tahoma" w:hAnsi="Tahoma" w:cs="Tahoma"/>
           <w:sz w:val="24"/>
         </w:rPr>
-        <w:t xml:space="preserve">Os Artefatos entrarão em baseline quando </w:t>
+        <w:t xml:space="preserve">Os Artefatos entrarão em </w:t>
+      </w:r>
+      <w:proofErr w:type="spellStart"/>
+      <w:r>
+        <w:rPr>
+          <w:rFonts w:ascii="Tahoma" w:hAnsi="Tahoma" w:cs="Tahoma"/>
+          <w:sz w:val="24"/>
+        </w:rPr>
+        <w:t>baseline</w:t>
+      </w:r>
+      <w:proofErr w:type="spellEnd"/>
+      <w:r>
+        <w:rPr>
+          <w:rFonts w:ascii="Tahoma" w:hAnsi="Tahoma" w:cs="Tahoma"/>
+          <w:sz w:val="24"/>
+        </w:rPr>
+        <w:t xml:space="preserve"> quando </w:t>
       </w:r>
       <w:r>
         <w:rPr>
@@ -8702,8 +9212,8 @@
       </w:r>
     </w:p>
     <w:p>
-      <w:bookmarkStart w:id="20" w:name="h.3j2qqm3" w:colFirst="0" w:colLast="0"/>
-      <w:bookmarkEnd w:id="20"/>
+      <w:bookmarkStart w:id="21" w:name="h.3j2qqm3" w:colFirst="0" w:colLast="0"/>
+      <w:bookmarkEnd w:id="21"/>
     </w:p>
     <w:p>
       <w:pPr>
@@ -8811,8 +9321,6 @@
         </w:rPr>
         <w:t>Exemplo: 1.4.1.0</w:t>
       </w:r>
-      <w:bookmarkStart w:id="21" w:name="_GoBack"/>
-      <w:bookmarkEnd w:id="21"/>
     </w:p>
     <w:tbl>
       <w:tblPr>
@@ -8937,21 +9445,7 @@
                 <w:rFonts w:ascii="Tahoma" w:hAnsi="Tahoma" w:cs="Tahoma"/>
                 <w:sz w:val="24"/>
               </w:rPr>
-              <w:t>Q</w:t>
-            </w:r>
-            <w:r>
-              <w:rPr>
-                <w:rFonts w:ascii="Tahoma" w:hAnsi="Tahoma" w:cs="Tahoma"/>
-                <w:sz w:val="24"/>
-              </w:rPr>
-              <w:t>uando forem acrescentadas novas funcionalidades no aplicativo nativo</w:t>
-            </w:r>
-            <w:r>
-              <w:rPr>
-                <w:rFonts w:ascii="Tahoma" w:hAnsi="Tahoma" w:cs="Tahoma"/>
-                <w:sz w:val="24"/>
-              </w:rPr>
-              <w:t>.</w:t>
+              <w:t>Quando forem acrescentadas novas funcionalidades no aplicativo nativo.</w:t>
             </w:r>
           </w:p>
         </w:tc>
@@ -9001,21 +9495,7 @@
                 <w:rFonts w:ascii="Tahoma" w:hAnsi="Tahoma" w:cs="Tahoma"/>
                 <w:sz w:val="24"/>
               </w:rPr>
-              <w:t>Q</w:t>
-            </w:r>
-            <w:r>
-              <w:rPr>
-                <w:rFonts w:ascii="Tahoma" w:hAnsi="Tahoma" w:cs="Tahoma"/>
-                <w:sz w:val="24"/>
-              </w:rPr>
-              <w:t>uando feito alterações no WebService</w:t>
-            </w:r>
-            <w:r>
-              <w:rPr>
-                <w:rFonts w:ascii="Tahoma" w:hAnsi="Tahoma" w:cs="Tahoma"/>
-                <w:sz w:val="24"/>
-              </w:rPr>
-              <w:t>.</w:t>
+              <w:t>Quando feito alterações no WebService.</w:t>
             </w:r>
           </w:p>
         </w:tc>
@@ -9065,14 +9545,23 @@
                 <w:rFonts w:ascii="Tahoma" w:hAnsi="Tahoma" w:cs="Tahoma"/>
                 <w:sz w:val="24"/>
               </w:rPr>
-              <w:t>Q</w:t>
-            </w:r>
-            <w:r>
-              <w:rPr>
-                <w:rFonts w:ascii="Tahoma" w:hAnsi="Tahoma" w:cs="Tahoma"/>
-                <w:sz w:val="24"/>
-              </w:rPr>
-              <w:t>uando for corrigido algum tipo de bug, ou aprovação do app pela etapa de teste.</w:t>
+              <w:t xml:space="preserve">Quando for corrigido algum tipo de bug, ou aprovação do </w:t>
+            </w:r>
+            <w:proofErr w:type="spellStart"/>
+            <w:r>
+              <w:rPr>
+                <w:rFonts w:ascii="Tahoma" w:hAnsi="Tahoma" w:cs="Tahoma"/>
+                <w:sz w:val="24"/>
+              </w:rPr>
+              <w:t>app</w:t>
+            </w:r>
+            <w:proofErr w:type="spellEnd"/>
+            <w:r>
+              <w:rPr>
+                <w:rFonts w:ascii="Tahoma" w:hAnsi="Tahoma" w:cs="Tahoma"/>
+                <w:sz w:val="24"/>
+              </w:rPr>
+              <w:t xml:space="preserve"> pela etapa de teste.</w:t>
             </w:r>
           </w:p>
         </w:tc>
@@ -9170,6 +9659,7 @@
         </w:rPr>
         <w:t xml:space="preserve">As solicitações de mudanças das </w:t>
       </w:r>
+      <w:proofErr w:type="spellStart"/>
       <w:r>
         <w:rPr>
           <w:rFonts w:ascii="Tahoma" w:eastAsia="Tahoma" w:hAnsi="Tahoma" w:cs="Tahoma"/>
@@ -9179,6 +9669,7 @@
         </w:rPr>
         <w:t>Baselines</w:t>
       </w:r>
+      <w:proofErr w:type="spellEnd"/>
       <w:r>
         <w:rPr>
           <w:rFonts w:ascii="Tahoma" w:eastAsia="Tahoma" w:hAnsi="Tahoma" w:cs="Tahoma"/>
@@ -11056,7 +11547,7 @@
             <w:rPr>
               <w:noProof/>
             </w:rPr>
-            <w:t>10</w:t>
+            <w:t>2</w:t>
           </w:r>
           <w:r>
             <w:fldChar w:fldCharType="end"/>
@@ -12079,7 +12570,9 @@
       <w:tblStyleRowBandSize w:val="1"/>
       <w:tblStyleColBandSize w:val="1"/>
       <w:tblCellMar>
+        <w:top w:w="0" w:type="dxa"/>
         <w:left w:w="108" w:type="dxa"/>
+        <w:bottom w:w="0" w:type="dxa"/>
         <w:right w:w="108" w:type="dxa"/>
       </w:tblCellMar>
     </w:tblPr>
@@ -12090,7 +12583,9 @@
       <w:tblStyleRowBandSize w:val="1"/>
       <w:tblStyleColBandSize w:val="1"/>
       <w:tblCellMar>
+        <w:top w:w="0" w:type="dxa"/>
         <w:left w:w="108" w:type="dxa"/>
+        <w:bottom w:w="0" w:type="dxa"/>
         <w:right w:w="108" w:type="dxa"/>
       </w:tblCellMar>
     </w:tblPr>
@@ -12101,7 +12596,9 @@
       <w:tblStyleRowBandSize w:val="1"/>
       <w:tblStyleColBandSize w:val="1"/>
       <w:tblCellMar>
+        <w:top w:w="0" w:type="dxa"/>
         <w:left w:w="108" w:type="dxa"/>
+        <w:bottom w:w="0" w:type="dxa"/>
         <w:right w:w="108" w:type="dxa"/>
       </w:tblCellMar>
     </w:tblPr>
@@ -12112,7 +12609,9 @@
       <w:tblStyleRowBandSize w:val="1"/>
       <w:tblStyleColBandSize w:val="1"/>
       <w:tblCellMar>
+        <w:top w:w="0" w:type="dxa"/>
         <w:left w:w="108" w:type="dxa"/>
+        <w:bottom w:w="0" w:type="dxa"/>
         <w:right w:w="108" w:type="dxa"/>
       </w:tblCellMar>
     </w:tblPr>
@@ -12123,7 +12622,9 @@
       <w:tblStyleRowBandSize w:val="1"/>
       <w:tblStyleColBandSize w:val="1"/>
       <w:tblCellMar>
+        <w:top w:w="0" w:type="dxa"/>
         <w:left w:w="108" w:type="dxa"/>
+        <w:bottom w:w="0" w:type="dxa"/>
         <w:right w:w="108" w:type="dxa"/>
       </w:tblCellMar>
     </w:tblPr>
@@ -12134,7 +12635,9 @@
       <w:tblStyleRowBandSize w:val="1"/>
       <w:tblStyleColBandSize w:val="1"/>
       <w:tblCellMar>
+        <w:top w:w="0" w:type="dxa"/>
         <w:left w:w="108" w:type="dxa"/>
+        <w:bottom w:w="0" w:type="dxa"/>
         <w:right w:w="108" w:type="dxa"/>
       </w:tblCellMar>
     </w:tblPr>
@@ -12145,7 +12648,9 @@
       <w:tblStyleRowBandSize w:val="1"/>
       <w:tblStyleColBandSize w:val="1"/>
       <w:tblCellMar>
+        <w:top w:w="0" w:type="dxa"/>
         <w:left w:w="108" w:type="dxa"/>
+        <w:bottom w:w="0" w:type="dxa"/>
         <w:right w:w="108" w:type="dxa"/>
       </w:tblCellMar>
     </w:tblPr>
@@ -12156,7 +12661,9 @@
       <w:tblStyleRowBandSize w:val="1"/>
       <w:tblStyleColBandSize w:val="1"/>
       <w:tblCellMar>
+        <w:top w:w="0" w:type="dxa"/>
         <w:left w:w="108" w:type="dxa"/>
+        <w:bottom w:w="0" w:type="dxa"/>
         <w:right w:w="108" w:type="dxa"/>
       </w:tblCellMar>
     </w:tblPr>
@@ -12167,7 +12674,9 @@
       <w:tblStyleRowBandSize w:val="1"/>
       <w:tblStyleColBandSize w:val="1"/>
       <w:tblCellMar>
+        <w:top w:w="0" w:type="dxa"/>
         <w:left w:w="108" w:type="dxa"/>
+        <w:bottom w:w="0" w:type="dxa"/>
         <w:right w:w="108" w:type="dxa"/>
       </w:tblCellMar>
     </w:tblPr>
@@ -12178,7 +12687,9 @@
       <w:tblStyleRowBandSize w:val="1"/>
       <w:tblStyleColBandSize w:val="1"/>
       <w:tblCellMar>
+        <w:top w:w="0" w:type="dxa"/>
         <w:left w:w="108" w:type="dxa"/>
+        <w:bottom w:w="0" w:type="dxa"/>
         <w:right w:w="108" w:type="dxa"/>
       </w:tblCellMar>
     </w:tblPr>
@@ -12189,7 +12700,9 @@
       <w:tblStyleRowBandSize w:val="1"/>
       <w:tblStyleColBandSize w:val="1"/>
       <w:tblCellMar>
+        <w:top w:w="0" w:type="dxa"/>
         <w:left w:w="108" w:type="dxa"/>
+        <w:bottom w:w="0" w:type="dxa"/>
         <w:right w:w="108" w:type="dxa"/>
       </w:tblCellMar>
     </w:tblPr>
@@ -12200,7 +12713,9 @@
       <w:tblStyleRowBandSize w:val="1"/>
       <w:tblStyleColBandSize w:val="1"/>
       <w:tblCellMar>
+        <w:top w:w="0" w:type="dxa"/>
         <w:left w:w="108" w:type="dxa"/>
+        <w:bottom w:w="0" w:type="dxa"/>
         <w:right w:w="108" w:type="dxa"/>
       </w:tblCellMar>
     </w:tblPr>
@@ -12211,7 +12726,9 @@
       <w:tblStyleRowBandSize w:val="1"/>
       <w:tblStyleColBandSize w:val="1"/>
       <w:tblCellMar>
+        <w:top w:w="0" w:type="dxa"/>
         <w:left w:w="108" w:type="dxa"/>
+        <w:bottom w:w="0" w:type="dxa"/>
         <w:right w:w="108" w:type="dxa"/>
       </w:tblCellMar>
     </w:tblPr>
@@ -12235,7 +12752,9 @@
       <w:tblStyleRowBandSize w:val="1"/>
       <w:tblStyleColBandSize w:val="1"/>
       <w:tblCellMar>
+        <w:top w:w="0" w:type="dxa"/>
         <w:left w:w="108" w:type="dxa"/>
+        <w:bottom w:w="0" w:type="dxa"/>
         <w:right w:w="108" w:type="dxa"/>
       </w:tblCellMar>
     </w:tblPr>
@@ -12246,7 +12765,9 @@
       <w:tblStyleRowBandSize w:val="1"/>
       <w:tblStyleColBandSize w:val="1"/>
       <w:tblCellMar>
+        <w:top w:w="0" w:type="dxa"/>
         <w:left w:w="108" w:type="dxa"/>
+        <w:bottom w:w="0" w:type="dxa"/>
         <w:right w:w="108" w:type="dxa"/>
       </w:tblCellMar>
     </w:tblPr>
@@ -12354,6 +12875,7 @@
     <w:uiPriority w:val="59"/>
     <w:rsid w:val="00B81A01"/>
     <w:tblPr>
+      <w:tblInd w:w="0" w:type="dxa"/>
       <w:tblBorders>
         <w:top w:val="single" w:sz="4" w:space="0" w:color="auto"/>
         <w:left w:val="single" w:sz="4" w:space="0" w:color="auto"/>
@@ -12362,6 +12884,12 @@
         <w:insideH w:val="single" w:sz="4" w:space="0" w:color="auto"/>
         <w:insideV w:val="single" w:sz="4" w:space="0" w:color="auto"/>
       </w:tblBorders>
+      <w:tblCellMar>
+        <w:top w:w="0" w:type="dxa"/>
+        <w:left w:w="108" w:type="dxa"/>
+        <w:bottom w:w="0" w:type="dxa"/>
+        <w:right w:w="108" w:type="dxa"/>
+      </w:tblCellMar>
     </w:tblPr>
   </w:style>
 </w:styles>
@@ -12704,7 +13232,9 @@
       <w:tblStyleRowBandSize w:val="1"/>
       <w:tblStyleColBandSize w:val="1"/>
       <w:tblCellMar>
+        <w:top w:w="0" w:type="dxa"/>
         <w:left w:w="108" w:type="dxa"/>
+        <w:bottom w:w="0" w:type="dxa"/>
         <w:right w:w="108" w:type="dxa"/>
       </w:tblCellMar>
     </w:tblPr>
@@ -12715,7 +13245,9 @@
       <w:tblStyleRowBandSize w:val="1"/>
       <w:tblStyleColBandSize w:val="1"/>
       <w:tblCellMar>
+        <w:top w:w="0" w:type="dxa"/>
         <w:left w:w="108" w:type="dxa"/>
+        <w:bottom w:w="0" w:type="dxa"/>
         <w:right w:w="108" w:type="dxa"/>
       </w:tblCellMar>
     </w:tblPr>
@@ -12726,7 +13258,9 @@
       <w:tblStyleRowBandSize w:val="1"/>
       <w:tblStyleColBandSize w:val="1"/>
       <w:tblCellMar>
+        <w:top w:w="0" w:type="dxa"/>
         <w:left w:w="108" w:type="dxa"/>
+        <w:bottom w:w="0" w:type="dxa"/>
         <w:right w:w="108" w:type="dxa"/>
       </w:tblCellMar>
     </w:tblPr>
@@ -12737,7 +13271,9 @@
       <w:tblStyleRowBandSize w:val="1"/>
       <w:tblStyleColBandSize w:val="1"/>
       <w:tblCellMar>
+        <w:top w:w="0" w:type="dxa"/>
         <w:left w:w="108" w:type="dxa"/>
+        <w:bottom w:w="0" w:type="dxa"/>
         <w:right w:w="108" w:type="dxa"/>
       </w:tblCellMar>
     </w:tblPr>
@@ -12748,7 +13284,9 @@
       <w:tblStyleRowBandSize w:val="1"/>
       <w:tblStyleColBandSize w:val="1"/>
       <w:tblCellMar>
+        <w:top w:w="0" w:type="dxa"/>
         <w:left w:w="108" w:type="dxa"/>
+        <w:bottom w:w="0" w:type="dxa"/>
         <w:right w:w="108" w:type="dxa"/>
       </w:tblCellMar>
     </w:tblPr>
@@ -12759,7 +13297,9 @@
       <w:tblStyleRowBandSize w:val="1"/>
       <w:tblStyleColBandSize w:val="1"/>
       <w:tblCellMar>
+        <w:top w:w="0" w:type="dxa"/>
         <w:left w:w="108" w:type="dxa"/>
+        <w:bottom w:w="0" w:type="dxa"/>
         <w:right w:w="108" w:type="dxa"/>
       </w:tblCellMar>
     </w:tblPr>
@@ -12770,7 +13310,9 @@
       <w:tblStyleRowBandSize w:val="1"/>
       <w:tblStyleColBandSize w:val="1"/>
       <w:tblCellMar>
+        <w:top w:w="0" w:type="dxa"/>
         <w:left w:w="108" w:type="dxa"/>
+        <w:bottom w:w="0" w:type="dxa"/>
         <w:right w:w="108" w:type="dxa"/>
       </w:tblCellMar>
     </w:tblPr>
@@ -12781,7 +13323,9 @@
       <w:tblStyleRowBandSize w:val="1"/>
       <w:tblStyleColBandSize w:val="1"/>
       <w:tblCellMar>
+        <w:top w:w="0" w:type="dxa"/>
         <w:left w:w="108" w:type="dxa"/>
+        <w:bottom w:w="0" w:type="dxa"/>
         <w:right w:w="108" w:type="dxa"/>
       </w:tblCellMar>
     </w:tblPr>
@@ -12792,7 +13336,9 @@
       <w:tblStyleRowBandSize w:val="1"/>
       <w:tblStyleColBandSize w:val="1"/>
       <w:tblCellMar>
+        <w:top w:w="0" w:type="dxa"/>
         <w:left w:w="108" w:type="dxa"/>
+        <w:bottom w:w="0" w:type="dxa"/>
         <w:right w:w="108" w:type="dxa"/>
       </w:tblCellMar>
     </w:tblPr>
@@ -12803,7 +13349,9 @@
       <w:tblStyleRowBandSize w:val="1"/>
       <w:tblStyleColBandSize w:val="1"/>
       <w:tblCellMar>
+        <w:top w:w="0" w:type="dxa"/>
         <w:left w:w="108" w:type="dxa"/>
+        <w:bottom w:w="0" w:type="dxa"/>
         <w:right w:w="108" w:type="dxa"/>
       </w:tblCellMar>
     </w:tblPr>
@@ -12814,7 +13362,9 @@
       <w:tblStyleRowBandSize w:val="1"/>
       <w:tblStyleColBandSize w:val="1"/>
       <w:tblCellMar>
+        <w:top w:w="0" w:type="dxa"/>
         <w:left w:w="108" w:type="dxa"/>
+        <w:bottom w:w="0" w:type="dxa"/>
         <w:right w:w="108" w:type="dxa"/>
       </w:tblCellMar>
     </w:tblPr>
@@ -12825,7 +13375,9 @@
       <w:tblStyleRowBandSize w:val="1"/>
       <w:tblStyleColBandSize w:val="1"/>
       <w:tblCellMar>
+        <w:top w:w="0" w:type="dxa"/>
         <w:left w:w="108" w:type="dxa"/>
+        <w:bottom w:w="0" w:type="dxa"/>
         <w:right w:w="108" w:type="dxa"/>
       </w:tblCellMar>
     </w:tblPr>
@@ -12836,7 +13388,9 @@
       <w:tblStyleRowBandSize w:val="1"/>
       <w:tblStyleColBandSize w:val="1"/>
       <w:tblCellMar>
+        <w:top w:w="0" w:type="dxa"/>
         <w:left w:w="108" w:type="dxa"/>
+        <w:bottom w:w="0" w:type="dxa"/>
         <w:right w:w="108" w:type="dxa"/>
       </w:tblCellMar>
     </w:tblPr>
@@ -12860,7 +13414,9 @@
       <w:tblStyleRowBandSize w:val="1"/>
       <w:tblStyleColBandSize w:val="1"/>
       <w:tblCellMar>
+        <w:top w:w="0" w:type="dxa"/>
         <w:left w:w="108" w:type="dxa"/>
+        <w:bottom w:w="0" w:type="dxa"/>
         <w:right w:w="108" w:type="dxa"/>
       </w:tblCellMar>
     </w:tblPr>
@@ -12871,7 +13427,9 @@
       <w:tblStyleRowBandSize w:val="1"/>
       <w:tblStyleColBandSize w:val="1"/>
       <w:tblCellMar>
+        <w:top w:w="0" w:type="dxa"/>
         <w:left w:w="108" w:type="dxa"/>
+        <w:bottom w:w="0" w:type="dxa"/>
         <w:right w:w="108" w:type="dxa"/>
       </w:tblCellMar>
     </w:tblPr>
@@ -12979,6 +13537,7 @@
     <w:uiPriority w:val="59"/>
     <w:rsid w:val="00B81A01"/>
     <w:tblPr>
+      <w:tblInd w:w="0" w:type="dxa"/>
       <w:tblBorders>
         <w:top w:val="single" w:sz="4" w:space="0" w:color="auto"/>
         <w:left w:val="single" w:sz="4" w:space="0" w:color="auto"/>
@@ -12987,6 +13546,12 @@
         <w:insideH w:val="single" w:sz="4" w:space="0" w:color="auto"/>
         <w:insideV w:val="single" w:sz="4" w:space="0" w:color="auto"/>
       </w:tblBorders>
+      <w:tblCellMar>
+        <w:top w:w="0" w:type="dxa"/>
+        <w:left w:w="108" w:type="dxa"/>
+        <w:bottom w:w="0" w:type="dxa"/>
+        <w:right w:w="108" w:type="dxa"/>
+      </w:tblCellMar>
     </w:tblPr>
   </w:style>
 </w:styles>
@@ -13282,7 +13847,7 @@
 </file>
 
 <file path=customXml/itemProps1.xml><?xml version="1.0" encoding="utf-8"?>
-<ds:datastoreItem xmlns:ds="http://schemas.openxmlformats.org/officeDocument/2006/customXml" ds:itemID="{F51D7370-63EC-403C-AFFC-5331269B73B8}">
+<ds:datastoreItem xmlns:ds="http://schemas.openxmlformats.org/officeDocument/2006/customXml" ds:itemID="{E5CB1972-9AF2-4D3D-8C64-C6901667D50C}">
   <ds:schemaRefs>
     <ds:schemaRef ds:uri="http://schemas.openxmlformats.org/officeDocument/2006/bibliography"/>
   </ds:schemaRefs>

</xml_diff>

<commit_message>
Correção de Nomes dos arquivos e alteração no Sprint Backlog
</commit_message>
<xml_diff>
--- a/Documentos/Gerencia de Configuração/MobOil_PGC_GerenciaDeConfiguração.docx
+++ b/Documentos/Gerencia de Configuração/MobOil_PGC_GerenciaDeConfiguração.docx
@@ -119,7 +119,23 @@
           <w:sz w:val="28"/>
           <w:szCs w:val="28"/>
         </w:rPr>
-        <w:t>.0</w:t>
+        <w:t>.</w:t>
+      </w:r>
+      <w:r>
+        <w:rPr>
+          <w:rFonts w:ascii="Tahoma" w:eastAsia="Tahoma" w:hAnsi="Tahoma" w:cs="Tahoma"/>
+          <w:sz w:val="28"/>
+          <w:szCs w:val="28"/>
+        </w:rPr>
+        <w:t>0</w:t>
+      </w:r>
+      <w:r>
+        <w:rPr>
+          <w:rFonts w:ascii="Tahoma" w:eastAsia="Tahoma" w:hAnsi="Tahoma" w:cs="Tahoma"/>
+          <w:sz w:val="28"/>
+          <w:szCs w:val="28"/>
+        </w:rPr>
+        <w:t>0</w:t>
       </w:r>
     </w:p>
     <w:p/>
@@ -813,7 +829,23 @@
                 <w:sz w:val="24"/>
                 <w:szCs w:val="24"/>
               </w:rPr>
-              <w:t>1.0</w:t>
+              <w:t>1.</w:t>
+            </w:r>
+            <w:r>
+              <w:rPr>
+                <w:rFonts w:ascii="Tahoma" w:hAnsi="Tahoma" w:cs="Tahoma"/>
+                <w:sz w:val="24"/>
+                <w:szCs w:val="24"/>
+              </w:rPr>
+              <w:t>0</w:t>
+            </w:r>
+            <w:r>
+              <w:rPr>
+                <w:rFonts w:ascii="Tahoma" w:hAnsi="Tahoma" w:cs="Tahoma"/>
+                <w:sz w:val="24"/>
+                <w:szCs w:val="24"/>
+              </w:rPr>
+              <w:t>0</w:t>
             </w:r>
           </w:p>
         </w:tc>
@@ -966,6 +998,14 @@
               </w:rPr>
               <w:t>0</w:t>
             </w:r>
+            <w:r>
+              <w:rPr>
+                <w:rFonts w:ascii="Tahoma" w:hAnsi="Tahoma" w:cs="Tahoma"/>
+                <w:sz w:val="24"/>
+                <w:szCs w:val="24"/>
+              </w:rPr>
+              <w:t>0</w:t>
+            </w:r>
           </w:p>
         </w:tc>
         <w:tc>
@@ -1101,6 +1141,14 @@
                 <w:szCs w:val="24"/>
               </w:rPr>
               <w:t>3.0</w:t>
+            </w:r>
+            <w:r>
+              <w:rPr>
+                <w:rFonts w:ascii="Tahoma" w:hAnsi="Tahoma" w:cs="Tahoma"/>
+                <w:sz w:val="24"/>
+                <w:szCs w:val="24"/>
+              </w:rPr>
+              <w:t>0</w:t>
             </w:r>
           </w:p>
         </w:tc>
@@ -5255,7 +5303,7 @@
                 <w:sz w:val="24"/>
                 <w:szCs w:val="24"/>
               </w:rPr>
-              <w:t>Linguagem: Android</w:t>
+              <w:t>Linguagem: Java</w:t>
             </w:r>
             <w:r>
               <w:rPr>
@@ -5398,7 +5446,15 @@
                 <w:sz w:val="24"/>
                 <w:szCs w:val="24"/>
               </w:rPr>
-              <w:t xml:space="preserve"> / Sqlite</w:t>
+              <w:t xml:space="preserve"> / SQ</w:t>
+            </w:r>
+            <w:r>
+              <w:rPr>
+                <w:rFonts w:ascii="Tahoma" w:eastAsia="Tahoma" w:hAnsi="Tahoma" w:cs="Tahoma"/>
+                <w:sz w:val="24"/>
+                <w:szCs w:val="24"/>
+              </w:rPr>
+              <w:t>lite</w:t>
             </w:r>
           </w:p>
         </w:tc>
@@ -5606,14 +5662,14 @@
         <w:tblLook w:val="0000" w:firstRow="0" w:lastRow="0" w:firstColumn="0" w:lastColumn="0" w:noHBand="0" w:noVBand="0"/>
       </w:tblPr>
       <w:tblGrid>
-        <w:gridCol w:w="1723"/>
-        <w:gridCol w:w="3664"/>
+        <w:gridCol w:w="2093"/>
+        <w:gridCol w:w="3294"/>
         <w:gridCol w:w="3827"/>
       </w:tblGrid>
       <w:tr>
         <w:tc>
           <w:tcPr>
-            <w:tcW w:w="1723" w:type="dxa"/>
+            <w:tcW w:w="2093" w:type="dxa"/>
             <w:shd w:val="clear" w:color="auto" w:fill="E0E0E0"/>
             <w:vAlign w:val="center"/>
           </w:tcPr>
@@ -5642,7 +5698,7 @@
         </w:tc>
         <w:tc>
           <w:tcPr>
-            <w:tcW w:w="3664" w:type="dxa"/>
+            <w:tcW w:w="3294" w:type="dxa"/>
             <w:shd w:val="clear" w:color="auto" w:fill="E0E0E0"/>
             <w:vAlign w:val="center"/>
           </w:tcPr>
@@ -5701,7 +5757,7 @@
       <w:tr>
         <w:tc>
           <w:tcPr>
-            <w:tcW w:w="1723" w:type="dxa"/>
+            <w:tcW w:w="2093" w:type="dxa"/>
             <w:vAlign w:val="center"/>
           </w:tcPr>
           <w:p>
@@ -5728,7 +5784,7 @@
         </w:tc>
         <w:tc>
           <w:tcPr>
-            <w:tcW w:w="3664" w:type="dxa"/>
+            <w:tcW w:w="3294" w:type="dxa"/>
             <w:vAlign w:val="center"/>
           </w:tcPr>
           <w:p>
@@ -5786,7 +5842,7 @@
       <w:tr>
         <w:tc>
           <w:tcPr>
-            <w:tcW w:w="1723" w:type="dxa"/>
+            <w:tcW w:w="2093" w:type="dxa"/>
             <w:vAlign w:val="center"/>
           </w:tcPr>
           <w:p>
@@ -5813,7 +5869,7 @@
         </w:tc>
         <w:tc>
           <w:tcPr>
-            <w:tcW w:w="3664" w:type="dxa"/>
+            <w:tcW w:w="3294" w:type="dxa"/>
             <w:vAlign w:val="center"/>
           </w:tcPr>
           <w:p>
@@ -5871,7 +5927,7 @@
       <w:tr>
         <w:tc>
           <w:tcPr>
-            <w:tcW w:w="1723" w:type="dxa"/>
+            <w:tcW w:w="2093" w:type="dxa"/>
             <w:vAlign w:val="center"/>
           </w:tcPr>
           <w:p>
@@ -5898,7 +5954,7 @@
         </w:tc>
         <w:tc>
           <w:tcPr>
-            <w:tcW w:w="3664" w:type="dxa"/>
+            <w:tcW w:w="3294" w:type="dxa"/>
             <w:vAlign w:val="center"/>
           </w:tcPr>
           <w:p>
@@ -7427,7 +7483,7 @@
                 <w:sz w:val="24"/>
                 <w:szCs w:val="24"/>
               </w:rPr>
-              <w:t>NRT</w:t>
+              <w:t>ERQ</w:t>
             </w:r>
           </w:p>
         </w:tc>
@@ -7462,7 +7518,7 @@
                 <w:sz w:val="24"/>
                 <w:szCs w:val="24"/>
               </w:rPr>
-              <w:t>Notas de Release</w:t>
+              <w:t>Especificação de Requisitos</w:t>
             </w:r>
           </w:p>
         </w:tc>
@@ -7752,6 +7808,198 @@
                 <w:szCs w:val="24"/>
               </w:rPr>
               <w:t>ases do Sistema</w:t>
+            </w:r>
+          </w:p>
+        </w:tc>
+      </w:tr>
+      <w:tr>
+        <w:trPr>
+          <w:trHeight w:val="159"/>
+        </w:trPr>
+        <w:tc>
+          <w:tcPr>
+            <w:tcW w:w="1889" w:type="dxa"/>
+            <w:tcBorders>
+              <w:top w:val="single" w:sz="4" w:space="0" w:color="auto"/>
+              <w:left w:val="single" w:sz="4" w:space="0" w:color="auto"/>
+              <w:bottom w:val="single" w:sz="4" w:space="0" w:color="auto"/>
+              <w:right w:val="single" w:sz="4" w:space="0" w:color="auto"/>
+            </w:tcBorders>
+          </w:tcPr>
+          <w:p>
+            <w:pPr>
+              <w:pStyle w:val="TsNormal"/>
+              <w:ind w:firstLine="0"/>
+              <w:jc w:val="both"/>
+              <w:rPr>
+                <w:sz w:val="24"/>
+                <w:szCs w:val="24"/>
+              </w:rPr>
+            </w:pPr>
+            <w:r>
+              <w:rPr>
+                <w:sz w:val="24"/>
+                <w:szCs w:val="24"/>
+              </w:rPr>
+              <w:t>PBK</w:t>
+            </w:r>
+          </w:p>
+        </w:tc>
+        <w:tc>
+          <w:tcPr>
+            <w:tcW w:w="7321" w:type="dxa"/>
+            <w:tcBorders>
+              <w:top w:val="single" w:sz="4" w:space="0" w:color="auto"/>
+              <w:left w:val="single" w:sz="4" w:space="0" w:color="auto"/>
+              <w:bottom w:val="single" w:sz="4" w:space="0" w:color="auto"/>
+              <w:right w:val="single" w:sz="4" w:space="0" w:color="auto"/>
+            </w:tcBorders>
+            <w:vAlign w:val="center"/>
+          </w:tcPr>
+          <w:p>
+            <w:pPr>
+              <w:pStyle w:val="TsNormal"/>
+              <w:ind w:firstLine="0"/>
+              <w:jc w:val="both"/>
+              <w:rPr>
+                <w:sz w:val="24"/>
+                <w:szCs w:val="24"/>
+              </w:rPr>
+            </w:pPr>
+            <w:r>
+              <w:rPr>
+                <w:sz w:val="24"/>
+                <w:szCs w:val="24"/>
+              </w:rPr>
+              <w:t>Product Backlog</w:t>
+            </w:r>
+          </w:p>
+        </w:tc>
+      </w:tr>
+      <w:tr>
+        <w:trPr>
+          <w:trHeight w:val="159"/>
+        </w:trPr>
+        <w:tc>
+          <w:tcPr>
+            <w:tcW w:w="1889" w:type="dxa"/>
+            <w:tcBorders>
+              <w:top w:val="single" w:sz="4" w:space="0" w:color="auto"/>
+              <w:left w:val="single" w:sz="4" w:space="0" w:color="auto"/>
+              <w:bottom w:val="single" w:sz="4" w:space="0" w:color="auto"/>
+              <w:right w:val="single" w:sz="4" w:space="0" w:color="auto"/>
+            </w:tcBorders>
+          </w:tcPr>
+          <w:p>
+            <w:pPr>
+              <w:pStyle w:val="TsNormal"/>
+              <w:ind w:firstLine="0"/>
+              <w:jc w:val="both"/>
+              <w:rPr>
+                <w:sz w:val="24"/>
+                <w:szCs w:val="24"/>
+              </w:rPr>
+            </w:pPr>
+            <w:r>
+              <w:rPr>
+                <w:sz w:val="24"/>
+                <w:szCs w:val="24"/>
+              </w:rPr>
+              <w:t>FSM</w:t>
+            </w:r>
+          </w:p>
+        </w:tc>
+        <w:tc>
+          <w:tcPr>
+            <w:tcW w:w="7321" w:type="dxa"/>
+            <w:tcBorders>
+              <w:top w:val="single" w:sz="4" w:space="0" w:color="auto"/>
+              <w:left w:val="single" w:sz="4" w:space="0" w:color="auto"/>
+              <w:bottom w:val="single" w:sz="4" w:space="0" w:color="auto"/>
+              <w:right w:val="single" w:sz="4" w:space="0" w:color="auto"/>
+            </w:tcBorders>
+            <w:vAlign w:val="center"/>
+          </w:tcPr>
+          <w:p>
+            <w:pPr>
+              <w:pStyle w:val="TsNormal"/>
+              <w:ind w:firstLine="0"/>
+              <w:jc w:val="both"/>
+              <w:rPr>
+                <w:sz w:val="24"/>
+                <w:szCs w:val="24"/>
+              </w:rPr>
+            </w:pPr>
+            <w:r>
+              <w:rPr>
+                <w:sz w:val="24"/>
+                <w:szCs w:val="24"/>
+              </w:rPr>
+              <w:t>Fluxograma de Solicitação de Mudança</w:t>
+            </w:r>
+          </w:p>
+        </w:tc>
+      </w:tr>
+      <w:tr>
+        <w:trPr>
+          <w:trHeight w:val="159"/>
+        </w:trPr>
+        <w:tc>
+          <w:tcPr>
+            <w:tcW w:w="1889" w:type="dxa"/>
+            <w:tcBorders>
+              <w:top w:val="single" w:sz="4" w:space="0" w:color="auto"/>
+              <w:left w:val="single" w:sz="4" w:space="0" w:color="auto"/>
+              <w:bottom w:val="single" w:sz="4" w:space="0" w:color="auto"/>
+              <w:right w:val="single" w:sz="4" w:space="0" w:color="auto"/>
+            </w:tcBorders>
+          </w:tcPr>
+          <w:p>
+            <w:pPr>
+              <w:pStyle w:val="TsNormal"/>
+              <w:ind w:firstLine="0"/>
+              <w:jc w:val="both"/>
+              <w:rPr>
+                <w:sz w:val="24"/>
+                <w:szCs w:val="24"/>
+              </w:rPr>
+            </w:pPr>
+            <w:r>
+              <w:rPr>
+                <w:sz w:val="24"/>
+                <w:szCs w:val="24"/>
+              </w:rPr>
+              <w:t>AAN</w:t>
+            </w:r>
+          </w:p>
+        </w:tc>
+        <w:tc>
+          <w:tcPr>
+            <w:tcW w:w="7321" w:type="dxa"/>
+            <w:tcBorders>
+              <w:top w:val="single" w:sz="4" w:space="0" w:color="auto"/>
+              <w:left w:val="single" w:sz="4" w:space="0" w:color="auto"/>
+              <w:bottom w:val="single" w:sz="4" w:space="0" w:color="auto"/>
+              <w:right w:val="single" w:sz="4" w:space="0" w:color="auto"/>
+            </w:tcBorders>
+            <w:vAlign w:val="center"/>
+          </w:tcPr>
+          <w:p>
+            <w:pPr>
+              <w:pStyle w:val="TsNormal"/>
+              <w:ind w:firstLine="0"/>
+              <w:jc w:val="both"/>
+              <w:rPr>
+                <w:sz w:val="24"/>
+                <w:szCs w:val="24"/>
+              </w:rPr>
+            </w:pPr>
+            <w:r>
+              <w:rPr>
+                <w:sz w:val="24"/>
+                <w:szCs w:val="24"/>
+              </w:rPr>
+              <w:t>Arquitetura App Nativo</w:t>
             </w:r>
           </w:p>
         </w:tc>
@@ -8801,18 +9049,25 @@
         <w:jc w:val="both"/>
         <w:rPr>
           <w:rFonts w:ascii="Tahoma" w:hAnsi="Tahoma" w:cs="Tahoma"/>
-          <w:sz w:val="24"/>
-        </w:rPr>
-      </w:pPr>
-      <w:r>
-        <w:rPr>
-          <w:rFonts w:ascii="Tahoma" w:hAnsi="Tahoma" w:cs="Tahoma"/>
-          <w:sz w:val="24"/>
-        </w:rPr>
-        <w:t>Exemplo: 1.4.1.0</w:t>
-      </w:r>
-      <w:bookmarkStart w:id="21" w:name="_GoBack"/>
-      <w:bookmarkEnd w:id="21"/>
+          <w:b/>
+          <w:sz w:val="24"/>
+        </w:rPr>
+      </w:pPr>
+      <w:r>
+        <w:rPr>
+          <w:rFonts w:ascii="Tahoma" w:hAnsi="Tahoma" w:cs="Tahoma"/>
+          <w:sz w:val="24"/>
+        </w:rPr>
+        <w:t xml:space="preserve">Exemplo: </w:t>
+      </w:r>
+      <w:r>
+        <w:rPr>
+          <w:rFonts w:ascii="Tahoma" w:hAnsi="Tahoma" w:cs="Tahoma"/>
+          <w:b/>
+          <w:sz w:val="24"/>
+        </w:rPr>
+        <w:t>1.4.1.0</w:t>
+      </w:r>
     </w:p>
     <w:tbl>
       <w:tblPr>
@@ -8937,21 +9192,7 @@
                 <w:rFonts w:ascii="Tahoma" w:hAnsi="Tahoma" w:cs="Tahoma"/>
                 <w:sz w:val="24"/>
               </w:rPr>
-              <w:t>Q</w:t>
-            </w:r>
-            <w:r>
-              <w:rPr>
-                <w:rFonts w:ascii="Tahoma" w:hAnsi="Tahoma" w:cs="Tahoma"/>
-                <w:sz w:val="24"/>
-              </w:rPr>
-              <w:t>uando forem acrescentadas novas funcionalidades no aplicativo nativo</w:t>
-            </w:r>
-            <w:r>
-              <w:rPr>
-                <w:rFonts w:ascii="Tahoma" w:hAnsi="Tahoma" w:cs="Tahoma"/>
-                <w:sz w:val="24"/>
-              </w:rPr>
-              <w:t>.</w:t>
+              <w:t>Quando forem acrescentadas novas funcionalidades no aplicativo nativo.</w:t>
             </w:r>
           </w:p>
         </w:tc>
@@ -9001,21 +9242,7 @@
                 <w:rFonts w:ascii="Tahoma" w:hAnsi="Tahoma" w:cs="Tahoma"/>
                 <w:sz w:val="24"/>
               </w:rPr>
-              <w:t>Q</w:t>
-            </w:r>
-            <w:r>
-              <w:rPr>
-                <w:rFonts w:ascii="Tahoma" w:hAnsi="Tahoma" w:cs="Tahoma"/>
-                <w:sz w:val="24"/>
-              </w:rPr>
-              <w:t>uando feito alterações no WebService</w:t>
-            </w:r>
-            <w:r>
-              <w:rPr>
-                <w:rFonts w:ascii="Tahoma" w:hAnsi="Tahoma" w:cs="Tahoma"/>
-                <w:sz w:val="24"/>
-              </w:rPr>
-              <w:t>.</w:t>
+              <w:t>Quando feito alterações no WebService.</w:t>
             </w:r>
           </w:p>
         </w:tc>
@@ -9065,14 +9292,7 @@
                 <w:rFonts w:ascii="Tahoma" w:hAnsi="Tahoma" w:cs="Tahoma"/>
                 <w:sz w:val="24"/>
               </w:rPr>
-              <w:t>Q</w:t>
-            </w:r>
-            <w:r>
-              <w:rPr>
-                <w:rFonts w:ascii="Tahoma" w:hAnsi="Tahoma" w:cs="Tahoma"/>
-                <w:sz w:val="24"/>
-              </w:rPr>
-              <w:t>uando for corrigido algum tipo de bug, ou aprovação do app pela etapa de teste.</w:t>
+              <w:t>Quando for corrigido algum tipo de bug, ou aprovação do app pela etapa de teste.</w:t>
             </w:r>
           </w:p>
         </w:tc>
@@ -9098,6 +9318,245 @@
         </w:rPr>
         <w:br w:type="page"/>
       </w:r>
+    </w:p>
+    <w:p>
+      <w:pPr>
+        <w:keepNext/>
+        <w:numPr>
+          <w:ilvl w:val="2"/>
+          <w:numId w:val="4"/>
+        </w:numPr>
+        <w:spacing w:before="120" w:after="240"/>
+        <w:ind w:left="720" w:hanging="720"/>
+        <w:rPr>
+          <w:rFonts w:ascii="Tahoma" w:eastAsia="Tahoma" w:hAnsi="Tahoma" w:cs="Tahoma"/>
+          <w:b/>
+          <w:sz w:val="24"/>
+          <w:szCs w:val="24"/>
+        </w:rPr>
+      </w:pPr>
+      <w:r>
+        <w:rPr>
+          <w:rFonts w:ascii="Tahoma" w:hAnsi="Tahoma" w:cs="Tahoma"/>
+          <w:b/>
+          <w:sz w:val="24"/>
+        </w:rPr>
+        <w:lastRenderedPageBreak/>
+        <w:t xml:space="preserve"> </w:t>
+      </w:r>
+      <w:r>
+        <w:rPr>
+          <w:rFonts w:ascii="Tahoma" w:eastAsia="Tahoma" w:hAnsi="Tahoma" w:cs="Tahoma"/>
+          <w:b/>
+          <w:sz w:val="24"/>
+          <w:szCs w:val="24"/>
+        </w:rPr>
+        <w:t xml:space="preserve"> Versionamento dos Documentos</w:t>
+      </w:r>
+    </w:p>
+    <w:p>
+      <w:pPr>
+        <w:rPr>
+          <w:rFonts w:ascii="Tahoma" w:eastAsia="Tahoma" w:hAnsi="Tahoma" w:cs="Tahoma"/>
+          <w:b/>
+          <w:sz w:val="24"/>
+          <w:szCs w:val="24"/>
+        </w:rPr>
+      </w:pPr>
+    </w:p>
+    <w:p>
+      <w:pPr>
+        <w:rPr>
+          <w:rFonts w:ascii="Tahoma" w:hAnsi="Tahoma" w:cs="Tahoma"/>
+          <w:sz w:val="24"/>
+        </w:rPr>
+      </w:pPr>
+      <w:r>
+        <w:rPr>
+          <w:rFonts w:ascii="Tahoma" w:hAnsi="Tahoma" w:cs="Tahoma"/>
+          <w:sz w:val="24"/>
+        </w:rPr>
+        <w:t>Para o versionamento dos documentos, a semântica utilizada seguirá a regra seguinte:</w:t>
+      </w:r>
+    </w:p>
+    <w:p>
+      <w:pPr>
+        <w:rPr>
+          <w:rFonts w:ascii="Tahoma" w:eastAsia="Tahoma" w:hAnsi="Tahoma" w:cs="Tahoma"/>
+          <w:b/>
+          <w:sz w:val="24"/>
+          <w:szCs w:val="24"/>
+        </w:rPr>
+      </w:pPr>
+    </w:p>
+    <w:p>
+      <w:pPr>
+        <w:jc w:val="center"/>
+        <w:rPr>
+          <w:rFonts w:ascii="Tahoma" w:eastAsia="Tahoma" w:hAnsi="Tahoma" w:cs="Tahoma"/>
+          <w:b/>
+          <w:sz w:val="24"/>
+          <w:szCs w:val="24"/>
+        </w:rPr>
+      </w:pPr>
+      <w:r>
+        <w:rPr>
+          <w:rFonts w:ascii="Tahoma" w:eastAsia="Tahoma" w:hAnsi="Tahoma" w:cs="Tahoma"/>
+          <w:b/>
+          <w:sz w:val="24"/>
+          <w:szCs w:val="24"/>
+        </w:rPr>
+        <w:t>Inserção. Alteração</w:t>
+      </w:r>
+    </w:p>
+    <w:p>
+      <w:pPr>
+        <w:rPr>
+          <w:rFonts w:ascii="Tahoma" w:eastAsia="Tahoma" w:hAnsi="Tahoma" w:cs="Tahoma"/>
+          <w:b/>
+          <w:sz w:val="24"/>
+          <w:szCs w:val="24"/>
+        </w:rPr>
+      </w:pPr>
+      <w:r>
+        <w:rPr>
+          <w:rFonts w:ascii="Tahoma" w:eastAsia="Tahoma" w:hAnsi="Tahoma" w:cs="Tahoma"/>
+          <w:sz w:val="24"/>
+          <w:szCs w:val="24"/>
+        </w:rPr>
+        <w:t>Exemplo:</w:t>
+      </w:r>
+      <w:r>
+        <w:rPr>
+          <w:rFonts w:ascii="Tahoma" w:eastAsia="Tahoma" w:hAnsi="Tahoma" w:cs="Tahoma"/>
+          <w:b/>
+          <w:sz w:val="24"/>
+          <w:szCs w:val="24"/>
+        </w:rPr>
+        <w:t xml:space="preserve"> 1.</w:t>
+      </w:r>
+      <w:r>
+        <w:rPr>
+          <w:rFonts w:ascii="Tahoma" w:eastAsia="Tahoma" w:hAnsi="Tahoma" w:cs="Tahoma"/>
+          <w:b/>
+          <w:sz w:val="24"/>
+          <w:szCs w:val="24"/>
+        </w:rPr>
+        <w:t>0</w:t>
+      </w:r>
+      <w:r>
+        <w:rPr>
+          <w:rFonts w:ascii="Tahoma" w:eastAsia="Tahoma" w:hAnsi="Tahoma" w:cs="Tahoma"/>
+          <w:b/>
+          <w:sz w:val="24"/>
+          <w:szCs w:val="24"/>
+        </w:rPr>
+        <w:t>3</w:t>
+      </w:r>
+    </w:p>
+    <w:p>
+      <w:pPr>
+        <w:rPr>
+          <w:rFonts w:ascii="Tahoma" w:eastAsia="Tahoma" w:hAnsi="Tahoma" w:cs="Tahoma"/>
+          <w:b/>
+          <w:sz w:val="24"/>
+          <w:szCs w:val="24"/>
+        </w:rPr>
+      </w:pPr>
+      <w:bookmarkStart w:id="21" w:name="_GoBack"/>
+      <w:bookmarkEnd w:id="21"/>
+    </w:p>
+    <w:p>
+      <w:pPr>
+        <w:pStyle w:val="PargrafodaLista"/>
+        <w:numPr>
+          <w:ilvl w:val="0"/>
+          <w:numId w:val="6"/>
+        </w:numPr>
+        <w:rPr>
+          <w:rFonts w:ascii="Tahoma" w:eastAsia="Tahoma" w:hAnsi="Tahoma" w:cs="Tahoma"/>
+          <w:b/>
+          <w:sz w:val="24"/>
+          <w:szCs w:val="24"/>
+        </w:rPr>
+      </w:pPr>
+      <w:r>
+        <w:rPr>
+          <w:rFonts w:ascii="Tahoma" w:eastAsia="Tahoma" w:hAnsi="Tahoma" w:cs="Tahoma"/>
+          <w:b/>
+          <w:sz w:val="24"/>
+          <w:szCs w:val="24"/>
+        </w:rPr>
+        <w:t xml:space="preserve">Inserção – </w:t>
+      </w:r>
+      <w:r>
+        <w:rPr>
+          <w:rFonts w:ascii="Tahoma" w:eastAsia="Tahoma" w:hAnsi="Tahoma" w:cs="Tahoma"/>
+          <w:sz w:val="24"/>
+          <w:szCs w:val="24"/>
+        </w:rPr>
+        <w:t>Quando for inserido algum t</w:t>
+      </w:r>
+      <w:r>
+        <w:rPr>
+          <w:rFonts w:ascii="Tahoma" w:eastAsia="Tahoma" w:hAnsi="Tahoma" w:cs="Tahoma"/>
+          <w:sz w:val="24"/>
+          <w:szCs w:val="24"/>
+        </w:rPr>
+        <w:t>ópico novo ao documento.</w:t>
+      </w:r>
+    </w:p>
+    <w:p>
+      <w:pPr>
+        <w:pStyle w:val="PargrafodaLista"/>
+        <w:numPr>
+          <w:ilvl w:val="0"/>
+          <w:numId w:val="6"/>
+        </w:numPr>
+        <w:rPr>
+          <w:rFonts w:ascii="Tahoma" w:eastAsia="Tahoma" w:hAnsi="Tahoma" w:cs="Tahoma"/>
+          <w:sz w:val="24"/>
+          <w:szCs w:val="24"/>
+        </w:rPr>
+      </w:pPr>
+      <w:r>
+        <w:rPr>
+          <w:rFonts w:ascii="Tahoma" w:eastAsia="Tahoma" w:hAnsi="Tahoma" w:cs="Tahoma"/>
+          <w:b/>
+          <w:sz w:val="24"/>
+          <w:szCs w:val="24"/>
+        </w:rPr>
+        <w:t xml:space="preserve">Alteração – </w:t>
+      </w:r>
+      <w:r>
+        <w:rPr>
+          <w:rFonts w:ascii="Tahoma" w:eastAsia="Tahoma" w:hAnsi="Tahoma" w:cs="Tahoma"/>
+          <w:sz w:val="24"/>
+          <w:szCs w:val="24"/>
+        </w:rPr>
+        <w:t>Quando apenas for editado algum tópico já existente.</w:t>
+      </w:r>
+    </w:p>
+    <w:p>
+      <w:pPr>
+        <w:pStyle w:val="PargrafodaLista"/>
+        <w:rPr>
+          <w:rFonts w:ascii="Tahoma" w:eastAsia="Tahoma" w:hAnsi="Tahoma" w:cs="Tahoma"/>
+          <w:b/>
+          <w:sz w:val="24"/>
+          <w:szCs w:val="24"/>
+        </w:rPr>
+      </w:pPr>
+    </w:p>
+    <w:p>
+      <w:pPr>
+        <w:rPr>
+          <w:rFonts w:ascii="Tahoma" w:eastAsia="Tahoma" w:hAnsi="Tahoma" w:cs="Tahoma"/>
+          <w:b/>
+          <w:sz w:val="24"/>
+          <w:szCs w:val="24"/>
+        </w:rPr>
+      </w:pPr>
     </w:p>
     <w:p>
       <w:pPr>
@@ -9121,7 +9580,6 @@
           <w:sz w:val="24"/>
           <w:szCs w:val="24"/>
         </w:rPr>
-        <w:lastRenderedPageBreak/>
         <w:t>Controle de Configuração e Mudança</w:t>
       </w:r>
     </w:p>
@@ -9228,6 +9686,7 @@
           <w:sz w:val="24"/>
           <w:szCs w:val="24"/>
         </w:rPr>
+        <w:lastRenderedPageBreak/>
         <w:drawing>
           <wp:inline distT="0" distB="0" distL="0" distR="0" wp14:anchorId="178C07EF" wp14:editId="72192208">
             <wp:extent cx="6781800" cy="4010025"/>
@@ -9414,7 +9873,6 @@
           <w:sz w:val="24"/>
           <w:szCs w:val="24"/>
         </w:rPr>
-        <w:lastRenderedPageBreak/>
         <w:t>Status do Questionário</w:t>
       </w:r>
     </w:p>
@@ -9709,6 +10167,7 @@
                 <w:sz w:val="24"/>
                 <w:szCs w:val="24"/>
               </w:rPr>
+              <w:lastRenderedPageBreak/>
               <w:t>Em Analise</w:t>
             </w:r>
           </w:p>
@@ -11056,7 +11515,7 @@
             <w:rPr>
               <w:noProof/>
             </w:rPr>
-            <w:t>10</w:t>
+            <w:t>12</w:t>
           </w:r>
           <w:r>
             <w:fldChar w:fldCharType="end"/>
@@ -11082,7 +11541,7 @@
             <w:rPr>
               <w:noProof/>
             </w:rPr>
-            <w:t>16</w:t>
+            <w:t>17</w:t>
           </w:r>
           <w:r>
             <w:fldChar w:fldCharType="end"/>
@@ -11221,6 +11680,119 @@
     </w:lvl>
   </w:abstractNum>
   <w:abstractNum w:abstractNumId="1">
+    <w:nsid w:val="1A904E68"/>
+    <w:multiLevelType w:val="hybridMultilevel"/>
+    <w:tmpl w:val="87D80254"/>
+    <w:lvl w:ilvl="0" w:tplc="04160001">
+      <w:start w:val="1"/>
+      <w:numFmt w:val="bullet"/>
+      <w:lvlText w:val=""/>
+      <w:lvlJc w:val="left"/>
+      <w:pPr>
+        <w:ind w:left="720" w:hanging="360"/>
+      </w:pPr>
+      <w:rPr>
+        <w:rFonts w:ascii="Symbol" w:hAnsi="Symbol" w:hint="default"/>
+      </w:rPr>
+    </w:lvl>
+    <w:lvl w:ilvl="1" w:tplc="04160003" w:tentative="1">
+      <w:start w:val="1"/>
+      <w:numFmt w:val="bullet"/>
+      <w:lvlText w:val="o"/>
+      <w:lvlJc w:val="left"/>
+      <w:pPr>
+        <w:ind w:left="1440" w:hanging="360"/>
+      </w:pPr>
+      <w:rPr>
+        <w:rFonts w:ascii="Courier New" w:hAnsi="Courier New" w:cs="Courier New" w:hint="default"/>
+      </w:rPr>
+    </w:lvl>
+    <w:lvl w:ilvl="2" w:tplc="04160005" w:tentative="1">
+      <w:start w:val="1"/>
+      <w:numFmt w:val="bullet"/>
+      <w:lvlText w:val=""/>
+      <w:lvlJc w:val="left"/>
+      <w:pPr>
+        <w:ind w:left="2160" w:hanging="360"/>
+      </w:pPr>
+      <w:rPr>
+        <w:rFonts w:ascii="Wingdings" w:hAnsi="Wingdings" w:hint="default"/>
+      </w:rPr>
+    </w:lvl>
+    <w:lvl w:ilvl="3" w:tplc="04160001" w:tentative="1">
+      <w:start w:val="1"/>
+      <w:numFmt w:val="bullet"/>
+      <w:lvlText w:val=""/>
+      <w:lvlJc w:val="left"/>
+      <w:pPr>
+        <w:ind w:left="2880" w:hanging="360"/>
+      </w:pPr>
+      <w:rPr>
+        <w:rFonts w:ascii="Symbol" w:hAnsi="Symbol" w:hint="default"/>
+      </w:rPr>
+    </w:lvl>
+    <w:lvl w:ilvl="4" w:tplc="04160003" w:tentative="1">
+      <w:start w:val="1"/>
+      <w:numFmt w:val="bullet"/>
+      <w:lvlText w:val="o"/>
+      <w:lvlJc w:val="left"/>
+      <w:pPr>
+        <w:ind w:left="3600" w:hanging="360"/>
+      </w:pPr>
+      <w:rPr>
+        <w:rFonts w:ascii="Courier New" w:hAnsi="Courier New" w:cs="Courier New" w:hint="default"/>
+      </w:rPr>
+    </w:lvl>
+    <w:lvl w:ilvl="5" w:tplc="04160005" w:tentative="1">
+      <w:start w:val="1"/>
+      <w:numFmt w:val="bullet"/>
+      <w:lvlText w:val=""/>
+      <w:lvlJc w:val="left"/>
+      <w:pPr>
+        <w:ind w:left="4320" w:hanging="360"/>
+      </w:pPr>
+      <w:rPr>
+        <w:rFonts w:ascii="Wingdings" w:hAnsi="Wingdings" w:hint="default"/>
+      </w:rPr>
+    </w:lvl>
+    <w:lvl w:ilvl="6" w:tplc="04160001" w:tentative="1">
+      <w:start w:val="1"/>
+      <w:numFmt w:val="bullet"/>
+      <w:lvlText w:val=""/>
+      <w:lvlJc w:val="left"/>
+      <w:pPr>
+        <w:ind w:left="5040" w:hanging="360"/>
+      </w:pPr>
+      <w:rPr>
+        <w:rFonts w:ascii="Symbol" w:hAnsi="Symbol" w:hint="default"/>
+      </w:rPr>
+    </w:lvl>
+    <w:lvl w:ilvl="7" w:tplc="04160003" w:tentative="1">
+      <w:start w:val="1"/>
+      <w:numFmt w:val="bullet"/>
+      <w:lvlText w:val="o"/>
+      <w:lvlJc w:val="left"/>
+      <w:pPr>
+        <w:ind w:left="5760" w:hanging="360"/>
+      </w:pPr>
+      <w:rPr>
+        <w:rFonts w:ascii="Courier New" w:hAnsi="Courier New" w:cs="Courier New" w:hint="default"/>
+      </w:rPr>
+    </w:lvl>
+    <w:lvl w:ilvl="8" w:tplc="04160005" w:tentative="1">
+      <w:start w:val="1"/>
+      <w:numFmt w:val="bullet"/>
+      <w:lvlText w:val=""/>
+      <w:lvlJc w:val="left"/>
+      <w:pPr>
+        <w:ind w:left="6480" w:hanging="360"/>
+      </w:pPr>
+      <w:rPr>
+        <w:rFonts w:ascii="Wingdings" w:hAnsi="Wingdings" w:hint="default"/>
+      </w:rPr>
+    </w:lvl>
+  </w:abstractNum>
+  <w:abstractNum w:abstractNumId="2">
     <w:nsid w:val="1C1872B0"/>
     <w:multiLevelType w:val="multilevel"/>
     <w:tmpl w:val="4378AFC6"/>
@@ -11342,7 +11914,7 @@
       </w:rPr>
     </w:lvl>
   </w:abstractNum>
-  <w:abstractNum w:abstractNumId="2">
+  <w:abstractNum w:abstractNumId="3">
     <w:nsid w:val="38EE46B0"/>
     <w:multiLevelType w:val="multilevel"/>
     <w:tmpl w:val="FEFA7042"/>
@@ -11464,7 +12036,7 @@
       </w:rPr>
     </w:lvl>
   </w:abstractNum>
-  <w:abstractNum w:abstractNumId="3">
+  <w:abstractNum w:abstractNumId="4">
     <w:nsid w:val="524C69C4"/>
     <w:multiLevelType w:val="multilevel"/>
     <w:tmpl w:val="B880A0F6"/>
@@ -11577,7 +12149,7 @@
       </w:rPr>
     </w:lvl>
   </w:abstractNum>
-  <w:abstractNum w:abstractNumId="4">
+  <w:abstractNum w:abstractNumId="5">
     <w:nsid w:val="753B383E"/>
     <w:multiLevelType w:val="multilevel"/>
     <w:tmpl w:val="036ED8B2"/>
@@ -11698,16 +12270,16 @@
     </w:lvl>
   </w:abstractNum>
   <w:num w:numId="1">
+    <w:abstractNumId w:val="4"/>
+  </w:num>
+  <w:num w:numId="2">
     <w:abstractNumId w:val="3"/>
   </w:num>
-  <w:num w:numId="2">
+  <w:num w:numId="3">
     <w:abstractNumId w:val="2"/>
   </w:num>
-  <w:num w:numId="3">
-    <w:abstractNumId w:val="1"/>
-  </w:num>
   <w:num w:numId="4">
-    <w:abstractNumId w:val="4"/>
+    <w:abstractNumId w:val="5"/>
   </w:num>
   <w:num w:numId="5">
     <w:abstractNumId w:val="0"/>
@@ -11738,6 +12310,9 @@
     <w:lvlOverride w:ilvl="8">
       <w:startOverride w:val="1"/>
     </w:lvlOverride>
+  </w:num>
+  <w:num w:numId="6">
+    <w:abstractNumId w:val="1"/>
   </w:num>
 </w:numbering>
 </file>
@@ -13282,7 +13857,7 @@
 </file>
 
 <file path=customXml/itemProps1.xml><?xml version="1.0" encoding="utf-8"?>
-<ds:datastoreItem xmlns:ds="http://schemas.openxmlformats.org/officeDocument/2006/customXml" ds:itemID="{F51D7370-63EC-403C-AFFC-5331269B73B8}">
+<ds:datastoreItem xmlns:ds="http://schemas.openxmlformats.org/officeDocument/2006/customXml" ds:itemID="{D88821C4-A3DB-488A-850B-C0D273AB86FA}">
   <ds:schemaRefs>
     <ds:schemaRef ds:uri="http://schemas.openxmlformats.org/officeDocument/2006/bibliography"/>
   </ds:schemaRefs>

</xml_diff>

<commit_message>
Adicao dos diagramas de componentes
Componentes de reuso e de terceiros
</commit_message>
<xml_diff>
--- a/Documentos/Gerencia de Configuração/MobOil_PGC_GerenciaDeConfiguração.docx
+++ b/Documentos/Gerencia de Configuração/MobOil_PGC_GerenciaDeConfiguração.docx
@@ -25,7 +25,29 @@
           <w:szCs w:val="52"/>
           <w:u w:val="single"/>
         </w:rPr>
-        <w:t xml:space="preserve">Mobile Oil </w:t>
+        <w:t xml:space="preserve">Mobile </w:t>
+      </w:r>
+      <w:proofErr w:type="spellStart"/>
+      <w:r>
+        <w:rPr>
+          <w:rFonts w:ascii="Tahoma" w:eastAsia="Tahoma" w:hAnsi="Tahoma" w:cs="Tahoma"/>
+          <w:b/>
+          <w:sz w:val="52"/>
+          <w:szCs w:val="52"/>
+          <w:u w:val="single"/>
+        </w:rPr>
+        <w:t>Oil</w:t>
+      </w:r>
+      <w:proofErr w:type="spellEnd"/>
+      <w:r>
+        <w:rPr>
+          <w:rFonts w:ascii="Tahoma" w:eastAsia="Tahoma" w:hAnsi="Tahoma" w:cs="Tahoma"/>
+          <w:b/>
+          <w:sz w:val="52"/>
+          <w:szCs w:val="52"/>
+          <w:u w:val="single"/>
+        </w:rPr>
+        <w:t xml:space="preserve"> </w:t>
       </w:r>
     </w:p>
     <w:p/>
@@ -235,7 +257,25 @@
                 <w:sz w:val="24"/>
                 <w:szCs w:val="24"/>
               </w:rPr>
-              <w:t>Joseane Vilani Pereira</w:t>
+              <w:t xml:space="preserve">Joseane </w:t>
+            </w:r>
+            <w:proofErr w:type="spellStart"/>
+            <w:r>
+              <w:rPr>
+                <w:rFonts w:ascii="Tahoma" w:eastAsia="Tahoma" w:hAnsi="Tahoma" w:cs="Tahoma"/>
+                <w:sz w:val="24"/>
+                <w:szCs w:val="24"/>
+              </w:rPr>
+              <w:t>Vilani</w:t>
+            </w:r>
+            <w:proofErr w:type="spellEnd"/>
+            <w:r>
+              <w:rPr>
+                <w:rFonts w:ascii="Tahoma" w:eastAsia="Tahoma" w:hAnsi="Tahoma" w:cs="Tahoma"/>
+                <w:sz w:val="24"/>
+                <w:szCs w:val="24"/>
+              </w:rPr>
+              <w:t xml:space="preserve"> Pereira</w:t>
             </w:r>
           </w:p>
           <w:p>
@@ -246,13 +286,23 @@
                 <w:szCs w:val="24"/>
               </w:rPr>
             </w:pPr>
-            <w:r>
-              <w:rPr>
-                <w:rFonts w:ascii="Tahoma" w:eastAsia="Tahoma" w:hAnsi="Tahoma" w:cs="Tahoma"/>
-                <w:sz w:val="24"/>
-                <w:szCs w:val="24"/>
-              </w:rPr>
-              <w:t>Fransuelio Nobre Frazão</w:t>
+            <w:proofErr w:type="spellStart"/>
+            <w:r>
+              <w:rPr>
+                <w:rFonts w:ascii="Tahoma" w:eastAsia="Tahoma" w:hAnsi="Tahoma" w:cs="Tahoma"/>
+                <w:sz w:val="24"/>
+                <w:szCs w:val="24"/>
+              </w:rPr>
+              <w:t>Fransuelio</w:t>
+            </w:r>
+            <w:proofErr w:type="spellEnd"/>
+            <w:r>
+              <w:rPr>
+                <w:rFonts w:ascii="Tahoma" w:eastAsia="Tahoma" w:hAnsi="Tahoma" w:cs="Tahoma"/>
+                <w:sz w:val="24"/>
+                <w:szCs w:val="24"/>
+              </w:rPr>
+              <w:t xml:space="preserve"> Nobre Frazão</w:t>
             </w:r>
           </w:p>
           <w:p>
@@ -269,8 +319,36 @@
                 <w:sz w:val="24"/>
                 <w:szCs w:val="24"/>
               </w:rPr>
-              <w:t>Michael Fillip Quesado</w:t>
-            </w:r>
+              <w:t xml:space="preserve">Michael </w:t>
+            </w:r>
+            <w:proofErr w:type="spellStart"/>
+            <w:r>
+              <w:rPr>
+                <w:rFonts w:ascii="Tahoma" w:eastAsia="Tahoma" w:hAnsi="Tahoma" w:cs="Tahoma"/>
+                <w:sz w:val="24"/>
+                <w:szCs w:val="24"/>
+              </w:rPr>
+              <w:t>Fillip</w:t>
+            </w:r>
+            <w:proofErr w:type="spellEnd"/>
+            <w:r>
+              <w:rPr>
+                <w:rFonts w:ascii="Tahoma" w:eastAsia="Tahoma" w:hAnsi="Tahoma" w:cs="Tahoma"/>
+                <w:sz w:val="24"/>
+                <w:szCs w:val="24"/>
+              </w:rPr>
+              <w:t xml:space="preserve"> </w:t>
+            </w:r>
+            <w:proofErr w:type="spellStart"/>
+            <w:r>
+              <w:rPr>
+                <w:rFonts w:ascii="Tahoma" w:eastAsia="Tahoma" w:hAnsi="Tahoma" w:cs="Tahoma"/>
+                <w:sz w:val="24"/>
+                <w:szCs w:val="24"/>
+              </w:rPr>
+              <w:t>Quesado</w:t>
+            </w:r>
+            <w:proofErr w:type="spellEnd"/>
           </w:p>
           <w:p>
             <w:pPr>
@@ -315,13 +393,23 @@
                 <w:szCs w:val="24"/>
               </w:rPr>
             </w:pPr>
-            <w:r>
-              <w:rPr>
-                <w:rFonts w:ascii="Tahoma" w:eastAsia="Tahoma" w:hAnsi="Tahoma" w:cs="Tahoma"/>
-                <w:sz w:val="24"/>
-                <w:szCs w:val="24"/>
-              </w:rPr>
-              <w:t xml:space="preserve">Antonio S. </w:t>
+            <w:proofErr w:type="spellStart"/>
+            <w:r>
+              <w:rPr>
+                <w:rFonts w:ascii="Tahoma" w:eastAsia="Tahoma" w:hAnsi="Tahoma" w:cs="Tahoma"/>
+                <w:sz w:val="24"/>
+                <w:szCs w:val="24"/>
+              </w:rPr>
+              <w:t>Antonio</w:t>
+            </w:r>
+            <w:proofErr w:type="spellEnd"/>
+            <w:r>
+              <w:rPr>
+                <w:rFonts w:ascii="Tahoma" w:eastAsia="Tahoma" w:hAnsi="Tahoma" w:cs="Tahoma"/>
+                <w:sz w:val="24"/>
+                <w:szCs w:val="24"/>
+              </w:rPr>
+              <w:t xml:space="preserve"> S. </w:t>
             </w:r>
             <w:r>
               <w:rPr>
@@ -340,13 +428,23 @@
                 <w:szCs w:val="24"/>
               </w:rPr>
             </w:pPr>
-            <w:r>
-              <w:rPr>
-                <w:rFonts w:ascii="Tahoma" w:eastAsia="Tahoma" w:hAnsi="Tahoma" w:cs="Tahoma"/>
-                <w:sz w:val="24"/>
-                <w:szCs w:val="24"/>
-              </w:rPr>
-              <w:t>Jonerson Guimarães</w:t>
+            <w:proofErr w:type="spellStart"/>
+            <w:r>
+              <w:rPr>
+                <w:rFonts w:ascii="Tahoma" w:eastAsia="Tahoma" w:hAnsi="Tahoma" w:cs="Tahoma"/>
+                <w:sz w:val="24"/>
+                <w:szCs w:val="24"/>
+              </w:rPr>
+              <w:t>Jonerson</w:t>
+            </w:r>
+            <w:proofErr w:type="spellEnd"/>
+            <w:r>
+              <w:rPr>
+                <w:rFonts w:ascii="Tahoma" w:eastAsia="Tahoma" w:hAnsi="Tahoma" w:cs="Tahoma"/>
+                <w:sz w:val="24"/>
+                <w:szCs w:val="24"/>
+              </w:rPr>
+              <w:t xml:space="preserve"> Guimarães</w:t>
             </w:r>
           </w:p>
         </w:tc>
@@ -910,8 +1008,18 @@
                 <w:sz w:val="24"/>
                 <w:szCs w:val="24"/>
               </w:rPr>
-              <w:t>Joseane Vilani</w:t>
-            </w:r>
+              <w:t xml:space="preserve">Joseane </w:t>
+            </w:r>
+            <w:proofErr w:type="spellStart"/>
+            <w:r>
+              <w:rPr>
+                <w:rFonts w:ascii="Tahoma" w:eastAsia="Tahoma" w:hAnsi="Tahoma" w:cs="Tahoma"/>
+                <w:sz w:val="24"/>
+                <w:szCs w:val="24"/>
+              </w:rPr>
+              <w:t>Vilani</w:t>
+            </w:r>
+            <w:proofErr w:type="spellEnd"/>
           </w:p>
         </w:tc>
       </w:tr>
@@ -1213,8 +1321,18 @@
                 <w:sz w:val="24"/>
                 <w:szCs w:val="24"/>
               </w:rPr>
-              <w:t>Joseane Vilani</w:t>
-            </w:r>
+              <w:t xml:space="preserve">Joseane </w:t>
+            </w:r>
+            <w:proofErr w:type="spellStart"/>
+            <w:r>
+              <w:rPr>
+                <w:rFonts w:ascii="Tahoma" w:hAnsi="Tahoma" w:cs="Tahoma"/>
+                <w:sz w:val="24"/>
+                <w:szCs w:val="24"/>
+              </w:rPr>
+              <w:t>Vilani</w:t>
+            </w:r>
+            <w:proofErr w:type="spellEnd"/>
           </w:p>
         </w:tc>
       </w:tr>
@@ -1505,8 +1623,17 @@
           <w:rFonts w:ascii="Tahoma" w:eastAsia="Tahoma" w:hAnsi="Tahoma" w:cs="Tahoma"/>
           <w:sz w:val="24"/>
         </w:rPr>
-        <w:t>nto de Configuração de Software</w:t>
-      </w:r>
+        <w:t xml:space="preserve">nto de Configuração de </w:t>
+      </w:r>
+      <w:proofErr w:type="gramStart"/>
+      <w:r>
+        <w:rPr>
+          <w:rFonts w:ascii="Tahoma" w:eastAsia="Tahoma" w:hAnsi="Tahoma" w:cs="Tahoma"/>
+          <w:sz w:val="24"/>
+        </w:rPr>
+        <w:t>Software</w:t>
+      </w:r>
+      <w:proofErr w:type="gramEnd"/>
     </w:p>
     <w:p>
       <w:pPr>
@@ -1582,7 +1709,25 @@
           <w:rFonts w:ascii="Tahoma" w:hAnsi="Tahoma" w:cs="Tahoma"/>
           <w:sz w:val="24"/>
         </w:rPr>
-        <w:t>Ferramentas, Ambiente e Infra-estrutura.</w:t>
+        <w:t xml:space="preserve">Ferramentas, Ambiente e </w:t>
+      </w:r>
+      <w:proofErr w:type="spellStart"/>
+      <w:proofErr w:type="gramStart"/>
+      <w:r>
+        <w:rPr>
+          <w:rFonts w:ascii="Tahoma" w:hAnsi="Tahoma" w:cs="Tahoma"/>
+          <w:sz w:val="24"/>
+        </w:rPr>
+        <w:t>Infra-estrutura</w:t>
+      </w:r>
+      <w:proofErr w:type="spellEnd"/>
+      <w:proofErr w:type="gramEnd"/>
+      <w:r>
+        <w:rPr>
+          <w:rFonts w:ascii="Tahoma" w:hAnsi="Tahoma" w:cs="Tahoma"/>
+          <w:sz w:val="24"/>
+        </w:rPr>
+        <w:t>.</w:t>
       </w:r>
       <w:r>
         <w:rPr>
@@ -1842,6 +1987,7 @@
         </w:rPr>
         <w:t>Convenção para rotular caminhos e artefatos na Estrutura de Diretórios do Produto.</w:t>
       </w:r>
+      <w:proofErr w:type="gramStart"/>
       <w:r>
         <w:rPr>
           <w:rFonts w:ascii="Tahoma" w:hAnsi="Tahoma" w:cs="Tahoma"/>
@@ -1849,6 +1995,7 @@
         </w:rPr>
         <w:tab/>
       </w:r>
+      <w:proofErr w:type="gramEnd"/>
     </w:p>
     <w:p>
       <w:pPr>
@@ -1885,6 +2032,7 @@
         </w:rPr>
         <w:t>Arquivos de aprovação dos artefatos.</w:t>
       </w:r>
+      <w:proofErr w:type="gramStart"/>
       <w:r>
         <w:rPr>
           <w:rFonts w:ascii="Tahoma" w:hAnsi="Tahoma" w:cs="Tahoma"/>
@@ -1892,6 +2040,7 @@
         </w:rPr>
         <w:tab/>
       </w:r>
+      <w:proofErr w:type="gramEnd"/>
     </w:p>
     <w:p>
       <w:pPr>
@@ -2097,8 +2246,17 @@
           <w:rFonts w:ascii="Tahoma" w:hAnsi="Tahoma" w:cs="Tahoma"/>
           <w:sz w:val="24"/>
         </w:rPr>
-        <w:t>Comitê de Controle de Mudança (CCM)</w:t>
-      </w:r>
+        <w:t>Comitê de Controle de Mudança (CCM</w:t>
+      </w:r>
+      <w:proofErr w:type="gramStart"/>
+      <w:r>
+        <w:rPr>
+          <w:rFonts w:ascii="Tahoma" w:hAnsi="Tahoma" w:cs="Tahoma"/>
+          <w:sz w:val="24"/>
+        </w:rPr>
+        <w:t>)</w:t>
+      </w:r>
+      <w:proofErr w:type="gramEnd"/>
       <w:r>
         <w:rPr>
           <w:rFonts w:ascii="Tahoma" w:hAnsi="Tahoma" w:cs="Tahoma"/>
@@ -2270,6 +2428,7 @@
         </w:rPr>
         <w:t>Treinamento e Recursos</w:t>
       </w:r>
+      <w:proofErr w:type="gramStart"/>
       <w:r>
         <w:rPr>
           <w:rFonts w:ascii="Tahoma" w:eastAsia="Tahoma" w:hAnsi="Tahoma" w:cs="Tahoma"/>
@@ -2277,6 +2436,7 @@
         </w:rPr>
         <w:tab/>
       </w:r>
+      <w:proofErr w:type="gramEnd"/>
     </w:p>
     <w:p>
       <w:pPr>
@@ -2313,6 +2473,7 @@
         </w:rPr>
         <w:t>Controle de Software de Subcontratados e Fornecedores</w:t>
       </w:r>
+      <w:proofErr w:type="gramStart"/>
       <w:r>
         <w:rPr>
           <w:rFonts w:ascii="Tahoma" w:eastAsia="Tahoma" w:hAnsi="Tahoma" w:cs="Tahoma"/>
@@ -2320,6 +2481,7 @@
         </w:rPr>
         <w:tab/>
       </w:r>
+      <w:proofErr w:type="gramEnd"/>
     </w:p>
     <w:p>
       <w:pPr>
@@ -2410,6 +2572,7 @@
         </w:rPr>
         <w:t xml:space="preserve"> </w:t>
       </w:r>
+      <w:proofErr w:type="spellStart"/>
       <w:r>
         <w:rPr>
           <w:rFonts w:ascii="Tahoma" w:eastAsia="Tahoma" w:hAnsi="Tahoma" w:cs="Tahoma"/>
@@ -2418,6 +2581,7 @@
         </w:rPr>
         <w:t>Oil</w:t>
       </w:r>
+      <w:proofErr w:type="spellEnd"/>
       <w:r>
         <w:rPr>
           <w:rFonts w:ascii="Tahoma" w:eastAsia="Tahoma" w:hAnsi="Tahoma" w:cs="Tahoma"/>
@@ -2625,8 +2789,19 @@
           <w:sz w:val="24"/>
           <w:szCs w:val="24"/>
         </w:rPr>
-        <w:t>Mobile Oil</w:t>
-      </w:r>
+        <w:t xml:space="preserve">Mobile </w:t>
+      </w:r>
+      <w:proofErr w:type="spellStart"/>
+      <w:r>
+        <w:rPr>
+          <w:rFonts w:ascii="Tahoma" w:eastAsia="Tahoma" w:hAnsi="Tahoma" w:cs="Tahoma"/>
+          <w:b/>
+          <w:sz w:val="24"/>
+          <w:szCs w:val="24"/>
+        </w:rPr>
+        <w:t>Oil</w:t>
+      </w:r>
+      <w:proofErr w:type="spellEnd"/>
       <w:r>
         <w:rPr>
           <w:rFonts w:ascii="Tahoma" w:eastAsia="Tahoma" w:hAnsi="Tahoma" w:cs="Tahoma"/>
@@ -3078,6 +3253,7 @@
           <w:szCs w:val="24"/>
         </w:rPr>
       </w:pPr>
+      <w:proofErr w:type="spellStart"/>
       <w:r>
         <w:rPr>
           <w:rFonts w:ascii="Tahoma" w:eastAsia="Tahoma" w:hAnsi="Tahoma" w:cs="Tahoma"/>
@@ -3087,6 +3263,7 @@
         </w:rPr>
         <w:t>Template</w:t>
       </w:r>
+      <w:proofErr w:type="spellEnd"/>
       <w:r>
         <w:rPr>
           <w:rFonts w:ascii="Tahoma" w:eastAsia="Tahoma" w:hAnsi="Tahoma" w:cs="Tahoma"/>
@@ -3119,7 +3296,25 @@
           <w:sz w:val="24"/>
           <w:szCs w:val="24"/>
         </w:rPr>
-        <w:t>Plano de Gerenciamento do Projeto - Mobile Oil.</w:t>
+        <w:t xml:space="preserve">Plano de Gerenciamento do Projeto - Mobile </w:t>
+      </w:r>
+      <w:proofErr w:type="spellStart"/>
+      <w:r>
+        <w:rPr>
+          <w:rFonts w:ascii="Tahoma" w:eastAsia="Tahoma" w:hAnsi="Tahoma" w:cs="Tahoma"/>
+          <w:sz w:val="24"/>
+          <w:szCs w:val="24"/>
+        </w:rPr>
+        <w:t>Oil</w:t>
+      </w:r>
+      <w:proofErr w:type="spellEnd"/>
+      <w:r>
+        <w:rPr>
+          <w:rFonts w:ascii="Tahoma" w:eastAsia="Tahoma" w:hAnsi="Tahoma" w:cs="Tahoma"/>
+          <w:sz w:val="24"/>
+          <w:szCs w:val="24"/>
+        </w:rPr>
+        <w:t>.</w:t>
       </w:r>
     </w:p>
     <w:p>
@@ -3384,8 +3579,18 @@
                 <w:sz w:val="24"/>
                 <w:szCs w:val="24"/>
               </w:rPr>
-              <w:t>Joseane Vilani</w:t>
-            </w:r>
+              <w:t xml:space="preserve">Joseane </w:t>
+            </w:r>
+            <w:proofErr w:type="spellStart"/>
+            <w:r>
+              <w:rPr>
+                <w:rFonts w:ascii="Tahoma" w:eastAsia="Tahoma" w:hAnsi="Tahoma" w:cs="Tahoma"/>
+                <w:sz w:val="24"/>
+                <w:szCs w:val="24"/>
+              </w:rPr>
+              <w:t>Vilani</w:t>
+            </w:r>
+            <w:proofErr w:type="spellEnd"/>
           </w:p>
         </w:tc>
         <w:tc>
@@ -3776,7 +3981,29 @@
           <w:sz w:val="24"/>
           <w:szCs w:val="24"/>
         </w:rPr>
-        <w:t>Ferramentas, Ambiente e Infra-estrutura.</w:t>
+        <w:t xml:space="preserve">Ferramentas, Ambiente e </w:t>
+      </w:r>
+      <w:proofErr w:type="spellStart"/>
+      <w:proofErr w:type="gramStart"/>
+      <w:r>
+        <w:rPr>
+          <w:rFonts w:ascii="Tahoma" w:eastAsia="Tahoma" w:hAnsi="Tahoma" w:cs="Tahoma"/>
+          <w:b/>
+          <w:sz w:val="24"/>
+          <w:szCs w:val="24"/>
+        </w:rPr>
+        <w:t>Infra-estrutura</w:t>
+      </w:r>
+      <w:proofErr w:type="spellEnd"/>
+      <w:proofErr w:type="gramEnd"/>
+      <w:r>
+        <w:rPr>
+          <w:rFonts w:ascii="Tahoma" w:eastAsia="Tahoma" w:hAnsi="Tahoma" w:cs="Tahoma"/>
+          <w:b/>
+          <w:sz w:val="24"/>
+          <w:szCs w:val="24"/>
+        </w:rPr>
+        <w:t>.</w:t>
       </w:r>
     </w:p>
     <w:p>
@@ -3973,13 +4200,23 @@
                 <w:szCs w:val="24"/>
               </w:rPr>
             </w:pPr>
-            <w:r>
-              <w:rPr>
-                <w:rFonts w:ascii="Tahoma" w:eastAsia="Tahoma" w:hAnsi="Tahoma" w:cs="Tahoma"/>
-                <w:sz w:val="24"/>
-                <w:szCs w:val="24"/>
-              </w:rPr>
-              <w:t>Git-Hub</w:t>
+            <w:proofErr w:type="spellStart"/>
+            <w:r>
+              <w:rPr>
+                <w:rFonts w:ascii="Tahoma" w:eastAsia="Tahoma" w:hAnsi="Tahoma" w:cs="Tahoma"/>
+                <w:sz w:val="24"/>
+                <w:szCs w:val="24"/>
+              </w:rPr>
+              <w:t>Git</w:t>
+            </w:r>
+            <w:proofErr w:type="spellEnd"/>
+            <w:r>
+              <w:rPr>
+                <w:rFonts w:ascii="Tahoma" w:eastAsia="Tahoma" w:hAnsi="Tahoma" w:cs="Tahoma"/>
+                <w:sz w:val="24"/>
+                <w:szCs w:val="24"/>
+              </w:rPr>
+              <w:t>-Hub</w:t>
             </w:r>
           </w:p>
         </w:tc>
@@ -4190,7 +4427,25 @@
                 <w:szCs w:val="24"/>
               </w:rPr>
               <w:lastRenderedPageBreak/>
-              <w:t>sendo desenvolvido, e o que ainda resta para implementado.</w:t>
+              <w:t xml:space="preserve">sendo desenvolvido, e o que ainda resta para </w:t>
+            </w:r>
+            <w:proofErr w:type="gramStart"/>
+            <w:r>
+              <w:rPr>
+                <w:rFonts w:ascii="Tahoma" w:eastAsia="Tahoma" w:hAnsi="Tahoma" w:cs="Tahoma"/>
+                <w:sz w:val="24"/>
+                <w:szCs w:val="24"/>
+              </w:rPr>
+              <w:t>implementado</w:t>
+            </w:r>
+            <w:proofErr w:type="gramEnd"/>
+            <w:r>
+              <w:rPr>
+                <w:rFonts w:ascii="Tahoma" w:eastAsia="Tahoma" w:hAnsi="Tahoma" w:cs="Tahoma"/>
+                <w:sz w:val="24"/>
+                <w:szCs w:val="24"/>
+              </w:rPr>
+              <w:t>.</w:t>
             </w:r>
           </w:p>
         </w:tc>
@@ -4879,6 +5134,7 @@
                 <w:szCs w:val="24"/>
               </w:rPr>
             </w:pPr>
+            <w:proofErr w:type="spellStart"/>
             <w:r>
               <w:rPr>
                 <w:rFonts w:ascii="Tahoma" w:eastAsia="Tahoma" w:hAnsi="Tahoma" w:cs="Tahoma"/>
@@ -4887,6 +5143,7 @@
               </w:rPr>
               <w:t>Antvírus</w:t>
             </w:r>
+            <w:proofErr w:type="spellEnd"/>
           </w:p>
           <w:p>
             <w:pPr>
@@ -5039,7 +5296,25 @@
                 <w:sz w:val="24"/>
                 <w:szCs w:val="24"/>
               </w:rPr>
-              <w:t xml:space="preserve">     Git-Hub</w:t>
+              <w:t xml:space="preserve">     </w:t>
+            </w:r>
+            <w:proofErr w:type="spellStart"/>
+            <w:r>
+              <w:rPr>
+                <w:rFonts w:ascii="Tahoma" w:eastAsia="Tahoma" w:hAnsi="Tahoma" w:cs="Tahoma"/>
+                <w:sz w:val="24"/>
+                <w:szCs w:val="24"/>
+              </w:rPr>
+              <w:t>Git</w:t>
+            </w:r>
+            <w:proofErr w:type="spellEnd"/>
+            <w:r>
+              <w:rPr>
+                <w:rFonts w:ascii="Tahoma" w:eastAsia="Tahoma" w:hAnsi="Tahoma" w:cs="Tahoma"/>
+                <w:sz w:val="24"/>
+                <w:szCs w:val="24"/>
+              </w:rPr>
+              <w:t>-Hub</w:t>
             </w:r>
           </w:p>
         </w:tc>
@@ -5191,14 +5466,36 @@
               </w:rPr>
               <w:t xml:space="preserve">rramenta: </w:t>
             </w:r>
-            <w:r>
-              <w:rPr>
-                <w:rFonts w:ascii="Tahoma" w:eastAsia="Tahoma" w:hAnsi="Tahoma" w:cs="Tahoma"/>
-                <w:sz w:val="24"/>
-                <w:szCs w:val="24"/>
-              </w:rPr>
-              <w:t>Android studio</w:t>
-            </w:r>
+            <w:proofErr w:type="spellStart"/>
+            <w:r>
+              <w:rPr>
+                <w:rFonts w:ascii="Tahoma" w:eastAsia="Tahoma" w:hAnsi="Tahoma" w:cs="Tahoma"/>
+                <w:sz w:val="24"/>
+                <w:szCs w:val="24"/>
+              </w:rPr>
+              <w:t>Android</w:t>
+            </w:r>
+            <w:proofErr w:type="spellEnd"/>
+            <w:r>
+              <w:rPr>
+                <w:rFonts w:ascii="Tahoma" w:eastAsia="Tahoma" w:hAnsi="Tahoma" w:cs="Tahoma"/>
+                <w:sz w:val="24"/>
+                <w:szCs w:val="24"/>
+              </w:rPr>
+              <w:t xml:space="preserve"> </w:t>
+            </w:r>
+            <w:proofErr w:type="spellStart"/>
+            <w:proofErr w:type="gramStart"/>
+            <w:r>
+              <w:rPr>
+                <w:rFonts w:ascii="Tahoma" w:eastAsia="Tahoma" w:hAnsi="Tahoma" w:cs="Tahoma"/>
+                <w:sz w:val="24"/>
+                <w:szCs w:val="24"/>
+              </w:rPr>
+              <w:t>studio</w:t>
+            </w:r>
+            <w:proofErr w:type="spellEnd"/>
+            <w:proofErr w:type="gramEnd"/>
           </w:p>
           <w:p>
             <w:pPr>
@@ -5446,7 +5743,17 @@
                 <w:sz w:val="24"/>
                 <w:szCs w:val="24"/>
               </w:rPr>
-              <w:t xml:space="preserve"> / SQ</w:t>
+              <w:t xml:space="preserve"> / </w:t>
+            </w:r>
+            <w:proofErr w:type="spellStart"/>
+            <w:proofErr w:type="gramStart"/>
+            <w:r>
+              <w:rPr>
+                <w:rFonts w:ascii="Tahoma" w:eastAsia="Tahoma" w:hAnsi="Tahoma" w:cs="Tahoma"/>
+                <w:sz w:val="24"/>
+                <w:szCs w:val="24"/>
+              </w:rPr>
+              <w:t>SQ</w:t>
             </w:r>
             <w:r>
               <w:rPr>
@@ -5456,6 +5763,8 @@
               </w:rPr>
               <w:t>lite</w:t>
             </w:r>
+            <w:proofErr w:type="spellEnd"/>
+            <w:proofErr w:type="gramEnd"/>
           </w:p>
         </w:tc>
         <w:tc>
@@ -5534,6 +5843,7 @@
                 <w:lang w:val="en-US"/>
               </w:rPr>
             </w:pPr>
+            <w:proofErr w:type="spellStart"/>
             <w:r>
               <w:rPr>
                 <w:rFonts w:ascii="Tahoma" w:eastAsia="Tahoma" w:hAnsi="Tahoma" w:cs="Tahoma"/>
@@ -5541,7 +5851,17 @@
                 <w:szCs w:val="24"/>
                 <w:lang w:val="en-US"/>
               </w:rPr>
-              <w:t>Whats App / Hangouts / Facebook / Trello</w:t>
+              <w:t>Whats</w:t>
+            </w:r>
+            <w:proofErr w:type="spellEnd"/>
+            <w:r>
+              <w:rPr>
+                <w:rFonts w:ascii="Tahoma" w:eastAsia="Tahoma" w:hAnsi="Tahoma" w:cs="Tahoma"/>
+                <w:sz w:val="24"/>
+                <w:szCs w:val="24"/>
+                <w:lang w:val="en-US"/>
+              </w:rPr>
+              <w:t xml:space="preserve"> App / Hangouts / Facebook / Trello</w:t>
             </w:r>
           </w:p>
         </w:tc>
@@ -5983,8 +6303,18 @@
                 <w:sz w:val="24"/>
                 <w:szCs w:val="24"/>
               </w:rPr>
-              <w:t xml:space="preserve"> / BD Android</w:t>
-            </w:r>
+              <w:t xml:space="preserve"> / BD </w:t>
+            </w:r>
+            <w:proofErr w:type="spellStart"/>
+            <w:r>
+              <w:rPr>
+                <w:rFonts w:ascii="Tahoma" w:eastAsia="Tahoma" w:hAnsi="Tahoma" w:cs="Tahoma"/>
+                <w:sz w:val="24"/>
+                <w:szCs w:val="24"/>
+              </w:rPr>
+              <w:t>Android</w:t>
+            </w:r>
+            <w:proofErr w:type="spellEnd"/>
           </w:p>
         </w:tc>
         <w:tc>
@@ -6136,6 +6466,7 @@
         </w:rPr>
         <w:t xml:space="preserve"> </w:t>
       </w:r>
+      <w:proofErr w:type="spellStart"/>
       <w:r>
         <w:rPr>
           <w:b/>
@@ -6144,6 +6475,7 @@
         </w:rPr>
         <w:t>MobOil</w:t>
       </w:r>
+      <w:proofErr w:type="spellEnd"/>
       <w:r>
         <w:rPr>
           <w:b/>
@@ -6152,13 +6484,23 @@
         </w:rPr>
         <w:t>&gt;_&lt;AAA&gt;_&lt;</w:t>
       </w:r>
+      <w:proofErr w:type="spellStart"/>
       <w:r>
         <w:rPr>
           <w:b/>
           <w:sz w:val="24"/>
           <w:lang w:val="es-ES_tradnl"/>
         </w:rPr>
-        <w:t>TextoLivre&gt;.&lt;EX</w:t>
+        <w:t>TextoLivre</w:t>
+      </w:r>
+      <w:proofErr w:type="spellEnd"/>
+      <w:r>
+        <w:rPr>
+          <w:b/>
+          <w:sz w:val="24"/>
+          <w:lang w:val="es-ES_tradnl"/>
+        </w:rPr>
+        <w:t>&gt;.&lt;EX</w:t>
       </w:r>
       <w:r>
         <w:rPr>
@@ -6305,8 +6647,19 @@
                 <w:sz w:val="24"/>
                 <w:szCs w:val="24"/>
               </w:rPr>
-              <w:t>&lt;MobOil</w:t>
-            </w:r>
+              <w:t>&lt;</w:t>
+            </w:r>
+            <w:proofErr w:type="spellStart"/>
+            <w:proofErr w:type="gramStart"/>
+            <w:r>
+              <w:rPr>
+                <w:sz w:val="24"/>
+                <w:szCs w:val="24"/>
+              </w:rPr>
+              <w:t>MobOil</w:t>
+            </w:r>
+            <w:proofErr w:type="spellEnd"/>
+            <w:proofErr w:type="gramEnd"/>
             <w:r>
               <w:rPr>
                 <w:sz w:val="24"/>
@@ -6366,8 +6719,17 @@
                 <w:sz w:val="24"/>
                 <w:szCs w:val="24"/>
               </w:rPr>
-              <w:t>Mobile Oil</w:t>
-            </w:r>
+              <w:t xml:space="preserve">Mobile </w:t>
+            </w:r>
+            <w:proofErr w:type="spellStart"/>
+            <w:r>
+              <w:rPr>
+                <w:sz w:val="24"/>
+                <w:szCs w:val="24"/>
+              </w:rPr>
+              <w:t>Oil</w:t>
+            </w:r>
+            <w:proofErr w:type="spellEnd"/>
             <w:r>
               <w:rPr>
                 <w:sz w:val="24"/>
@@ -6489,7 +6851,25 @@
                 <w:sz w:val="24"/>
                 <w:szCs w:val="24"/>
               </w:rPr>
-              <w:t>&lt;TextoLivre&gt;</w:t>
+              <w:t>&lt;</w:t>
+            </w:r>
+            <w:proofErr w:type="spellStart"/>
+            <w:proofErr w:type="gramStart"/>
+            <w:r>
+              <w:rPr>
+                <w:sz w:val="24"/>
+                <w:szCs w:val="24"/>
+              </w:rPr>
+              <w:t>TextoLivre</w:t>
+            </w:r>
+            <w:proofErr w:type="spellEnd"/>
+            <w:proofErr w:type="gramEnd"/>
+            <w:r>
+              <w:rPr>
+                <w:sz w:val="24"/>
+                <w:szCs w:val="24"/>
+              </w:rPr>
+              <w:t>&gt;</w:t>
             </w:r>
           </w:p>
           <w:p>
@@ -6993,8 +7373,18 @@
                 <w:sz w:val="24"/>
                 <w:szCs w:val="24"/>
               </w:rPr>
-              <w:t xml:space="preserve"> de Sprints</w:t>
-            </w:r>
+              <w:t xml:space="preserve"> de </w:t>
+            </w:r>
+            <w:proofErr w:type="spellStart"/>
+            <w:r>
+              <w:rPr>
+                <w:rFonts w:ascii="Tahoma" w:hAnsi="Tahoma" w:cs="Tahoma"/>
+                <w:sz w:val="24"/>
+                <w:szCs w:val="24"/>
+              </w:rPr>
+              <w:t>Sprints</w:t>
+            </w:r>
+            <w:proofErr w:type="spellEnd"/>
           </w:p>
         </w:tc>
       </w:tr>
@@ -7866,13 +8256,31 @@
                 <w:szCs w:val="24"/>
               </w:rPr>
             </w:pPr>
-            <w:r>
-              <w:rPr>
-                <w:sz w:val="24"/>
-                <w:szCs w:val="24"/>
-              </w:rPr>
-              <w:t>Product Backlog</w:t>
-            </w:r>
+            <w:proofErr w:type="spellStart"/>
+            <w:r>
+              <w:rPr>
+                <w:sz w:val="24"/>
+                <w:szCs w:val="24"/>
+              </w:rPr>
+              <w:t>Product</w:t>
+            </w:r>
+            <w:proofErr w:type="spellEnd"/>
+            <w:r>
+              <w:rPr>
+                <w:sz w:val="24"/>
+                <w:szCs w:val="24"/>
+              </w:rPr>
+              <w:t xml:space="preserve"> </w:t>
+            </w:r>
+            <w:proofErr w:type="spellStart"/>
+            <w:r>
+              <w:rPr>
+                <w:sz w:val="24"/>
+                <w:szCs w:val="24"/>
+              </w:rPr>
+              <w:t>Backlog</w:t>
+            </w:r>
+            <w:proofErr w:type="spellEnd"/>
           </w:p>
         </w:tc>
       </w:tr>
@@ -7999,8 +8407,154 @@
                 <w:sz w:val="24"/>
                 <w:szCs w:val="24"/>
               </w:rPr>
-              <w:t>Arquitetura App Nativo</w:t>
-            </w:r>
+              <w:t xml:space="preserve">Arquitetura </w:t>
+            </w:r>
+            <w:proofErr w:type="spellStart"/>
+            <w:r>
+              <w:rPr>
+                <w:sz w:val="24"/>
+                <w:szCs w:val="24"/>
+              </w:rPr>
+              <w:t>App</w:t>
+            </w:r>
+            <w:proofErr w:type="spellEnd"/>
+            <w:r>
+              <w:rPr>
+                <w:sz w:val="24"/>
+                <w:szCs w:val="24"/>
+              </w:rPr>
+              <w:t xml:space="preserve"> Nativo</w:t>
+            </w:r>
+          </w:p>
+        </w:tc>
+      </w:tr>
+      <w:tr>
+        <w:trPr>
+          <w:trHeight w:val="159"/>
+        </w:trPr>
+        <w:tc>
+          <w:tcPr>
+            <w:tcW w:w="1889" w:type="dxa"/>
+            <w:tcBorders>
+              <w:top w:val="single" w:sz="4" w:space="0" w:color="auto"/>
+              <w:left w:val="single" w:sz="4" w:space="0" w:color="auto"/>
+              <w:bottom w:val="single" w:sz="4" w:space="0" w:color="auto"/>
+              <w:right w:val="single" w:sz="4" w:space="0" w:color="auto"/>
+            </w:tcBorders>
+          </w:tcPr>
+          <w:p>
+            <w:pPr>
+              <w:pStyle w:val="TsNormal"/>
+              <w:ind w:firstLine="0"/>
+              <w:jc w:val="both"/>
+              <w:rPr>
+                <w:sz w:val="24"/>
+                <w:szCs w:val="24"/>
+              </w:rPr>
+            </w:pPr>
+            <w:r>
+              <w:rPr>
+                <w:sz w:val="24"/>
+                <w:szCs w:val="24"/>
+              </w:rPr>
+              <w:t>DCR</w:t>
+            </w:r>
+          </w:p>
+        </w:tc>
+        <w:tc>
+          <w:tcPr>
+            <w:tcW w:w="7321" w:type="dxa"/>
+            <w:tcBorders>
+              <w:top w:val="single" w:sz="4" w:space="0" w:color="auto"/>
+              <w:left w:val="single" w:sz="4" w:space="0" w:color="auto"/>
+              <w:bottom w:val="single" w:sz="4" w:space="0" w:color="auto"/>
+              <w:right w:val="single" w:sz="4" w:space="0" w:color="auto"/>
+            </w:tcBorders>
+            <w:vAlign w:val="center"/>
+          </w:tcPr>
+          <w:p>
+            <w:pPr>
+              <w:pStyle w:val="TsNormal"/>
+              <w:ind w:firstLine="0"/>
+              <w:jc w:val="both"/>
+              <w:rPr>
+                <w:sz w:val="24"/>
+                <w:szCs w:val="24"/>
+              </w:rPr>
+            </w:pPr>
+            <w:r>
+              <w:rPr>
+                <w:sz w:val="24"/>
+                <w:szCs w:val="24"/>
+              </w:rPr>
+              <w:t>Diagrama de Componentes de Reuso</w:t>
+            </w:r>
+          </w:p>
+        </w:tc>
+      </w:tr>
+      <w:tr>
+        <w:trPr>
+          <w:trHeight w:val="159"/>
+        </w:trPr>
+        <w:tc>
+          <w:tcPr>
+            <w:tcW w:w="1889" w:type="dxa"/>
+            <w:tcBorders>
+              <w:top w:val="single" w:sz="4" w:space="0" w:color="auto"/>
+              <w:left w:val="single" w:sz="4" w:space="0" w:color="auto"/>
+              <w:bottom w:val="single" w:sz="4" w:space="0" w:color="auto"/>
+              <w:right w:val="single" w:sz="4" w:space="0" w:color="auto"/>
+            </w:tcBorders>
+          </w:tcPr>
+          <w:p>
+            <w:pPr>
+              <w:pStyle w:val="TsNormal"/>
+              <w:ind w:firstLine="0"/>
+              <w:jc w:val="both"/>
+              <w:rPr>
+                <w:sz w:val="24"/>
+                <w:szCs w:val="24"/>
+              </w:rPr>
+            </w:pPr>
+            <w:r>
+              <w:rPr>
+                <w:sz w:val="24"/>
+                <w:szCs w:val="24"/>
+              </w:rPr>
+              <w:t>DCT</w:t>
+            </w:r>
+          </w:p>
+        </w:tc>
+        <w:tc>
+          <w:tcPr>
+            <w:tcW w:w="7321" w:type="dxa"/>
+            <w:tcBorders>
+              <w:top w:val="single" w:sz="4" w:space="0" w:color="auto"/>
+              <w:left w:val="single" w:sz="4" w:space="0" w:color="auto"/>
+              <w:bottom w:val="single" w:sz="4" w:space="0" w:color="auto"/>
+              <w:right w:val="single" w:sz="4" w:space="0" w:color="auto"/>
+            </w:tcBorders>
+            <w:vAlign w:val="center"/>
+          </w:tcPr>
+          <w:p>
+            <w:pPr>
+              <w:pStyle w:val="TsNormal"/>
+              <w:ind w:firstLine="0"/>
+              <w:jc w:val="both"/>
+              <w:rPr>
+                <w:sz w:val="24"/>
+                <w:szCs w:val="24"/>
+              </w:rPr>
+            </w:pPr>
+            <w:r>
+              <w:rPr>
+                <w:sz w:val="24"/>
+                <w:szCs w:val="24"/>
+              </w:rPr>
+              <w:t>Diagrama de Componentes de Terceiros</w:t>
+            </w:r>
+            <w:bookmarkStart w:id="17" w:name="_GoBack"/>
+            <w:bookmarkEnd w:id="17"/>
           </w:p>
         </w:tc>
       </w:tr>
@@ -8032,8 +8586,8 @@
           <w:szCs w:val="24"/>
         </w:rPr>
       </w:pPr>
-      <w:bookmarkStart w:id="17" w:name="h.44sinio" w:colFirst="0" w:colLast="0"/>
-      <w:bookmarkEnd w:id="17"/>
+      <w:bookmarkStart w:id="18" w:name="h.44sinio" w:colFirst="0" w:colLast="0"/>
+      <w:bookmarkEnd w:id="18"/>
       <w:r>
         <w:rPr>
           <w:rFonts w:ascii="Tahoma" w:eastAsia="Tahoma" w:hAnsi="Tahoma" w:cs="Tahoma"/>
@@ -8119,6 +8673,8 @@
                 <w:szCs w:val="24"/>
               </w:rPr>
             </w:pPr>
+            <w:proofErr w:type="spellStart"/>
+            <w:proofErr w:type="gramStart"/>
             <w:r>
               <w:rPr>
                 <w:rFonts w:ascii="Tahoma" w:eastAsia="Tahoma" w:hAnsi="Tahoma" w:cs="Tahoma"/>
@@ -8128,6 +8684,8 @@
               </w:rPr>
               <w:t>SubDiretório</w:t>
             </w:r>
+            <w:proofErr w:type="spellEnd"/>
+            <w:proofErr w:type="gramEnd"/>
           </w:p>
         </w:tc>
         <w:tc>
@@ -8607,8 +9165,18 @@
                 <w:sz w:val="24"/>
                 <w:szCs w:val="24"/>
               </w:rPr>
-              <w:t>Cronograma das Sprints</w:t>
-            </w:r>
+              <w:t xml:space="preserve">Cronograma das </w:t>
+            </w:r>
+            <w:proofErr w:type="spellStart"/>
+            <w:r>
+              <w:rPr>
+                <w:rFonts w:ascii="Tahoma" w:hAnsi="Tahoma" w:cs="Tahoma"/>
+                <w:sz w:val="24"/>
+                <w:szCs w:val="24"/>
+              </w:rPr>
+              <w:t>Sprints</w:t>
+            </w:r>
+            <w:proofErr w:type="spellEnd"/>
           </w:p>
         </w:tc>
         <w:tc>
@@ -8645,8 +9213,8 @@
         <w:spacing w:before="120" w:after="240"/>
         <w:ind w:left="1440"/>
       </w:pPr>
-      <w:bookmarkStart w:id="18" w:name="h.o46keep50q2c" w:colFirst="0" w:colLast="0"/>
-      <w:bookmarkEnd w:id="18"/>
+      <w:bookmarkStart w:id="19" w:name="h.o46keep50q2c" w:colFirst="0" w:colLast="0"/>
+      <w:bookmarkEnd w:id="19"/>
     </w:p>
     <w:p>
       <w:pPr>
@@ -8661,8 +9229,8 @@
           <w:sz w:val="24"/>
         </w:rPr>
       </w:pPr>
-      <w:bookmarkStart w:id="19" w:name="h.z337ya" w:colFirst="0" w:colLast="0"/>
-      <w:bookmarkEnd w:id="19"/>
+      <w:bookmarkStart w:id="20" w:name="h.z337ya" w:colFirst="0" w:colLast="0"/>
+      <w:bookmarkEnd w:id="20"/>
       <w:r>
         <w:rPr>
           <w:rFonts w:ascii="Tahoma" w:eastAsia="Tahoma" w:hAnsi="Tahoma" w:cs="Tahoma"/>
@@ -8950,8 +9518,8 @@
       </w:r>
     </w:p>
     <w:p>
-      <w:bookmarkStart w:id="20" w:name="h.3j2qqm3" w:colFirst="0" w:colLast="0"/>
-      <w:bookmarkEnd w:id="20"/>
+      <w:bookmarkStart w:id="21" w:name="h.3j2qqm3" w:colFirst="0" w:colLast="0"/>
+      <w:bookmarkEnd w:id="21"/>
     </w:p>
     <w:p>
       <w:pPr>
@@ -9292,7 +9860,23 @@
                 <w:rFonts w:ascii="Tahoma" w:hAnsi="Tahoma" w:cs="Tahoma"/>
                 <w:sz w:val="24"/>
               </w:rPr>
-              <w:t>Quando for corrigido algum tipo de bug, ou aprovação do app pela etapa de teste.</w:t>
+              <w:t xml:space="preserve">Quando for corrigido algum tipo de bug, ou aprovação do </w:t>
+            </w:r>
+            <w:proofErr w:type="spellStart"/>
+            <w:r>
+              <w:rPr>
+                <w:rFonts w:ascii="Tahoma" w:hAnsi="Tahoma" w:cs="Tahoma"/>
+                <w:sz w:val="24"/>
+              </w:rPr>
+              <w:t>app</w:t>
+            </w:r>
+            <w:proofErr w:type="spellEnd"/>
+            <w:r>
+              <w:rPr>
+                <w:rFonts w:ascii="Tahoma" w:hAnsi="Tahoma" w:cs="Tahoma"/>
+                <w:sz w:val="24"/>
+              </w:rPr>
+              <w:t xml:space="preserve"> pela etapa de teste.</w:t>
             </w:r>
           </w:p>
         </w:tc>
@@ -9463,8 +10047,6 @@
           <w:szCs w:val="24"/>
         </w:rPr>
       </w:pPr>
-      <w:bookmarkStart w:id="21" w:name="_GoBack"/>
-      <w:bookmarkEnd w:id="21"/>
     </w:p>
     <w:p>
       <w:pPr>
@@ -11515,7 +12097,7 @@
             <w:rPr>
               <w:noProof/>
             </w:rPr>
-            <w:t>12</w:t>
+            <w:t>9</w:t>
           </w:r>
           <w:r>
             <w:fldChar w:fldCharType="end"/>
@@ -13857,7 +14439,7 @@
 </file>
 
 <file path=customXml/itemProps1.xml><?xml version="1.0" encoding="utf-8"?>
-<ds:datastoreItem xmlns:ds="http://schemas.openxmlformats.org/officeDocument/2006/customXml" ds:itemID="{D88821C4-A3DB-488A-850B-C0D273AB86FA}">
+<ds:datastoreItem xmlns:ds="http://schemas.openxmlformats.org/officeDocument/2006/customXml" ds:itemID="{72BE7593-9C24-4915-8385-4D1332B9A9F5}">
   <ds:schemaRefs>
     <ds:schemaRef ds:uri="http://schemas.openxmlformats.org/officeDocument/2006/bibliography"/>
   </ds:schemaRefs>

</xml_diff>